<commit_message>
Auto stash before merge of "master" and "NetworkSecurity/master"
</commit_message>
<xml_diff>
--- a/Summary Report.docx
+++ b/Summary Report.docx
@@ -1,6 +1,6 @@
 
 <file path=word/document.xml><?xml version="1.0" encoding="utf-8"?>
-<w:document xmlns:wpc="http://schemas.microsoft.com/office/word/2010/wordprocessingCanvas" xmlns:cx="http://schemas.microsoft.com/office/drawing/2014/chartex" xmlns:cx1="http://schemas.microsoft.com/office/drawing/2015/9/8/chartex" xmlns:cx2="http://schemas.microsoft.com/office/drawing/2015/10/21/chartex" xmlns:cx3="http://schemas.microsoft.com/office/drawing/2016/5/9/chartex" xmlns:cx4="http://schemas.microsoft.com/office/drawing/2016/5/10/chartex" xmlns:cx5="http://schemas.microsoft.com/office/drawing/2016/5/11/chartex" xmlns:cx6="http://schemas.microsoft.com/office/drawing/2016/5/12/chartex" xmlns:cx7="http://schemas.microsoft.com/office/drawing/2016/5/13/chartex" xmlns:cx8="http://schemas.microsoft.com/office/drawing/2016/5/14/chartex" xmlns:mc="http://schemas.openxmlformats.org/markup-compatibility/2006" xmlns:aink="http://schemas.microsoft.com/office/drawing/2016/ink" xmlns:am3d="http://schemas.microsoft.com/office/drawing/2017/model3d" xmlns:o="urn:schemas-microsoft-com:office:office" xmlns:r="http://schemas.openxmlformats.org/officeDocument/2006/relationships" xmlns:m="http://schemas.openxmlformats.org/officeDocument/2006/math" xmlns:v="urn:schemas-microsoft-com:vml" xmlns:wp14="http://schemas.microsoft.com/office/word/2010/wordprocessingDrawing" xmlns:wp="http://schemas.openxmlformats.org/drawingml/2006/wordprocessingDrawing" xmlns:w10="urn:schemas-microsoft-com:office:word" xmlns:w="http://schemas.openxmlformats.org/wordprocessingml/2006/main" xmlns:w14="http://schemas.microsoft.com/office/word/2010/wordml" xmlns:w15="http://schemas.microsoft.com/office/word/2012/wordml" xmlns:w16cid="http://schemas.microsoft.com/office/word/2016/wordml/cid" xmlns:w16se="http://schemas.microsoft.com/office/word/2015/wordml/symex" xmlns:wpg="http://schemas.microsoft.com/office/word/2010/wordprocessingGroup" xmlns:wpi="http://schemas.microsoft.com/office/word/2010/wordprocessingInk" xmlns:wne="http://schemas.microsoft.com/office/word/2006/wordml" xmlns:wps="http://schemas.microsoft.com/office/word/2010/wordprocessingShape" mc:Ignorable="w14 w15 w16se w16cid wp14">
+<w:document xmlns:wpc="http://schemas.microsoft.com/office/word/2010/wordprocessingCanvas" xmlns:mo="http://schemas.microsoft.com/office/mac/office/2008/main" xmlns:mc="http://schemas.openxmlformats.org/markup-compatibility/2006" xmlns:mv="urn:schemas-microsoft-com:mac:vml" xmlns:o="urn:schemas-microsoft-com:office:office" xmlns:r="http://schemas.openxmlformats.org/officeDocument/2006/relationships" xmlns:m="http://schemas.openxmlformats.org/officeDocument/2006/math" xmlns:v="urn:schemas-microsoft-com:vml" xmlns:wp14="http://schemas.microsoft.com/office/word/2010/wordprocessingDrawing" xmlns:wp="http://schemas.openxmlformats.org/drawingml/2006/wordprocessingDrawing" xmlns:w10="urn:schemas-microsoft-com:office:word" xmlns:w="http://schemas.openxmlformats.org/wordprocessingml/2006/main" xmlns:w14="http://schemas.microsoft.com/office/word/2010/wordml" xmlns:w15="http://schemas.microsoft.com/office/word/2012/wordml" xmlns:wpg="http://schemas.microsoft.com/office/word/2010/wordprocessingGroup" xmlns:wpi="http://schemas.microsoft.com/office/word/2010/wordprocessingInk" xmlns:wne="http://schemas.microsoft.com/office/word/2006/wordml" xmlns:wps="http://schemas.microsoft.com/office/word/2010/wordprocessingShape" mc:Ignorable="w14 w15 wp14">
   <w:body>
     <w:p>
       <w:pPr>
@@ -471,21 +471,12 @@
           <w:sz w:val="28"/>
         </w:rPr>
       </w:pPr>
-      <w:proofErr w:type="spellStart"/>
-      <w:r>
-        <w:rPr>
-          <w:rFonts w:ascii="Times New Roman" w:hAnsi="Times New Roman" w:cs="Times New Roman"/>
-          <w:sz w:val="28"/>
-        </w:rPr>
-        <w:t>Sogra</w:t>
-      </w:r>
-      <w:proofErr w:type="spellEnd"/>
-      <w:r>
-        <w:rPr>
-          <w:rFonts w:ascii="Times New Roman" w:hAnsi="Times New Roman" w:cs="Times New Roman"/>
-          <w:sz w:val="28"/>
-        </w:rPr>
-        <w:t xml:space="preserve"> </w:t>
+      <w:r>
+        <w:rPr>
+          <w:rFonts w:ascii="Times New Roman" w:hAnsi="Times New Roman" w:cs="Times New Roman"/>
+          <w:sz w:val="28"/>
+        </w:rPr>
+        <w:t xml:space="preserve">Sogra </w:t>
       </w:r>
       <w:r>
         <w:rPr>
@@ -494,21 +485,12 @@
         </w:rPr>
         <w:t xml:space="preserve">Bilal </w:t>
       </w:r>
-      <w:proofErr w:type="spellStart"/>
-      <w:r>
-        <w:rPr>
-          <w:rFonts w:ascii="Times New Roman" w:hAnsi="Times New Roman" w:cs="Times New Roman"/>
-          <w:sz w:val="28"/>
-        </w:rPr>
-        <w:t>Memon</w:t>
-      </w:r>
-      <w:proofErr w:type="spellEnd"/>
-      <w:r>
-        <w:rPr>
-          <w:rFonts w:ascii="Times New Roman" w:hAnsi="Times New Roman" w:cs="Times New Roman"/>
-          <w:sz w:val="28"/>
-        </w:rPr>
-        <w:t xml:space="preserve"> (</w:t>
+      <w:r>
+        <w:rPr>
+          <w:rFonts w:ascii="Times New Roman" w:hAnsi="Times New Roman" w:cs="Times New Roman"/>
+          <w:sz w:val="28"/>
+        </w:rPr>
+        <w:t>Memon (</w:t>
       </w:r>
       <w:r>
         <w:rPr>
@@ -598,12 +580,37 @@
           <w:sz w:val="28"/>
         </w:rPr>
       </w:pPr>
-      <w:r>
-        <w:rPr>
-          <w:rFonts w:ascii="Times New Roman" w:hAnsi="Times New Roman" w:cs="Times New Roman"/>
-          <w:sz w:val="28"/>
-        </w:rPr>
-        <w:t xml:space="preserve">Udaya Bhanu </w:t>
+      <w:proofErr w:type="spellStart"/>
+      <w:r>
+        <w:rPr>
+          <w:rFonts w:ascii="Times New Roman" w:hAnsi="Times New Roman" w:cs="Times New Roman"/>
+          <w:sz w:val="28"/>
+        </w:rPr>
+        <w:t>Udaya</w:t>
+      </w:r>
+      <w:proofErr w:type="spellEnd"/>
+      <w:r>
+        <w:rPr>
+          <w:rFonts w:ascii="Times New Roman" w:hAnsi="Times New Roman" w:cs="Times New Roman"/>
+          <w:sz w:val="28"/>
+        </w:rPr>
+        <w:t xml:space="preserve"> </w:t>
+      </w:r>
+      <w:proofErr w:type="spellStart"/>
+      <w:r>
+        <w:rPr>
+          <w:rFonts w:ascii="Times New Roman" w:hAnsi="Times New Roman" w:cs="Times New Roman"/>
+          <w:sz w:val="28"/>
+        </w:rPr>
+        <w:t>Bhanu</w:t>
+      </w:r>
+      <w:proofErr w:type="spellEnd"/>
+      <w:r>
+        <w:rPr>
+          <w:rFonts w:ascii="Times New Roman" w:hAnsi="Times New Roman" w:cs="Times New Roman"/>
+          <w:sz w:val="28"/>
+        </w:rPr>
+        <w:t xml:space="preserve"> </w:t>
       </w:r>
       <w:proofErr w:type="spellStart"/>
       <w:r>
@@ -668,7 +675,23 @@
           <w:rFonts w:ascii="Times New Roman" w:hAnsi="Times New Roman" w:cs="Times New Roman"/>
           <w:sz w:val="28"/>
         </w:rPr>
-        <w:t xml:space="preserve">Choudhury Saadmaan </w:t>
+        <w:t xml:space="preserve">Choudhury </w:t>
+      </w:r>
+      <w:proofErr w:type="spellStart"/>
+      <w:r>
+        <w:rPr>
+          <w:rFonts w:ascii="Times New Roman" w:hAnsi="Times New Roman" w:cs="Times New Roman"/>
+          <w:sz w:val="28"/>
+        </w:rPr>
+        <w:t>Saadmaan</w:t>
+      </w:r>
+      <w:proofErr w:type="spellEnd"/>
+      <w:r>
+        <w:rPr>
+          <w:rFonts w:ascii="Times New Roman" w:hAnsi="Times New Roman" w:cs="Times New Roman"/>
+          <w:sz w:val="28"/>
+        </w:rPr>
+        <w:t xml:space="preserve"> </w:t>
       </w:r>
       <w:proofErr w:type="spellStart"/>
       <w:r>
@@ -1545,21 +1568,7 @@
         <w:rPr>
           <w:rFonts w:ascii="Times New Roman" w:hAnsi="Times New Roman" w:cs="Times New Roman"/>
         </w:rPr>
-        <w:t xml:space="preserve"> Additionally, Virtual Machines (VMs) and their images are vulnerable to security risks especially when they are dormant, </w:t>
-      </w:r>
-      <w:proofErr w:type="gramStart"/>
-      <w:r>
-        <w:rPr>
-          <w:rFonts w:ascii="Times New Roman" w:hAnsi="Times New Roman" w:cs="Times New Roman"/>
-        </w:rPr>
-        <w:t>as a consequence of</w:t>
-      </w:r>
-      <w:proofErr w:type="gramEnd"/>
-      <w:r>
-        <w:rPr>
-          <w:rFonts w:ascii="Times New Roman" w:hAnsi="Times New Roman" w:cs="Times New Roman"/>
-        </w:rPr>
-        <w:t xml:space="preserve"> being left out or forgotten during security upgrades.</w:t>
+        <w:t xml:space="preserve"> Additionally, Virtual Machines (VMs) and their images are vulnerable to security risks especially when they are dormant, as a consequence of being left out or forgotten during security upgrades.</w:t>
       </w:r>
       <w:r>
         <w:rPr>
@@ -1828,27 +1837,13 @@
         <w:rPr>
           <w:rFonts w:ascii="Times New Roman" w:hAnsi="Times New Roman" w:cs="Times New Roman"/>
         </w:rPr>
-        <w:t xml:space="preserve"> Data availability can be maximized </w:t>
-      </w:r>
-      <w:proofErr w:type="gramStart"/>
-      <w:r>
-        <w:rPr>
-          <w:rFonts w:ascii="Times New Roman" w:hAnsi="Times New Roman" w:cs="Times New Roman"/>
-        </w:rPr>
-        <w:t xml:space="preserve">through </w:t>
-      </w:r>
-      <w:r>
-        <w:rPr>
-          <w:rFonts w:ascii="Times New Roman" w:hAnsi="Times New Roman" w:cs="Times New Roman"/>
-        </w:rPr>
-        <w:t>the use of</w:t>
-      </w:r>
-      <w:proofErr w:type="gramEnd"/>
-      <w:r>
-        <w:rPr>
-          <w:rFonts w:ascii="Times New Roman" w:hAnsi="Times New Roman" w:cs="Times New Roman"/>
-        </w:rPr>
-        <w:t xml:space="preserve"> multiple cloud service providers and data replication.</w:t>
+        <w:t xml:space="preserve"> Data availability can be maximized through </w:t>
+      </w:r>
+      <w:r>
+        <w:rPr>
+          <w:rFonts w:ascii="Times New Roman" w:hAnsi="Times New Roman" w:cs="Times New Roman"/>
+        </w:rPr>
+        <w:t>the use of multiple cloud service providers and data replication.</w:t>
       </w:r>
     </w:p>
     <w:p>
@@ -1922,8 +1917,6 @@
         </w:rPr>
         <w:t>and they need to be addressed and resolved in order to ensure security of cloud applications.</w:t>
       </w:r>
-      <w:bookmarkStart w:id="0" w:name="_GoBack"/>
-      <w:bookmarkEnd w:id="0"/>
       <w:r>
         <w:rPr>
           <w:rFonts w:ascii="Times New Roman" w:hAnsi="Times New Roman" w:cs="Times New Roman"/>
@@ -2382,26 +2375,29 @@
           <w:b/>
           <w:sz w:val="28"/>
         </w:rPr>
-        <w:t xml:space="preserve">– </w:t>
-      </w:r>
-      <w:proofErr w:type="spellStart"/>
-      <w:r>
-        <w:rPr>
-          <w:rFonts w:ascii="Times New Roman" w:hAnsi="Times New Roman" w:cs="Times New Roman"/>
-          <w:b/>
-          <w:sz w:val="28"/>
-        </w:rPr>
-        <w:t>Sogra</w:t>
-      </w:r>
-      <w:proofErr w:type="spellEnd"/>
-      <w:r>
-        <w:rPr>
-          <w:rFonts w:ascii="Times New Roman" w:hAnsi="Times New Roman" w:cs="Times New Roman"/>
-          <w:b/>
-          <w:sz w:val="28"/>
-        </w:rPr>
-        <w:t xml:space="preserve"> </w:t>
-      </w:r>
+        <w:t xml:space="preserve">– Sogra </w:t>
+      </w:r>
+    </w:p>
+    <w:p>
+      <w:pPr>
+        <w:rPr>
+          <w:rFonts w:ascii="Times New Roman" w:hAnsi="Times New Roman" w:cs="Times New Roman"/>
+        </w:rPr>
+      </w:pPr>
+    </w:p>
+    <w:p>
+      <w:pPr>
+        <w:jc w:val="both"/>
+      </w:pPr>
+      <w:r>
+        <w:t xml:space="preserve">The purpose of this research paper is to present a solution to the challenges faced in the development of secure and dependable cloud applications. This paper has a well-defined purpose and problem statement which have been communicated clearly to the readers. The paper follows a structured format of first defining the problem and then defining the concepts required to understand the solution being proposed. The paper has been structured to provide the readers with an overview of what the paper contains: purpose </w:t>
+      </w:r>
+      <w:r>
+        <w:lastRenderedPageBreak/>
+        <w:t xml:space="preserve">of the paper, problem statement and the proposed solution. This is followed by a description of the phases involved in the Software Development Life Cycle (SDLC) and the Data Security Life Cycle (DSLC). The paper then introduces the SaaS Security Life Cycle which is a combination of the two development life cycles SDLC and DSLC). The relationship between the three life cycles have been clearly demonstrated through a well-structured diagram. The paper then highlights the necessity of following the SaaS Security Life Cycle (SSLC) for the development of dependable and secure cloud application. The challenges faced have been split across the different phases of SSLC. Each phase of SSLC is linked back to its equivalent phases in the SDLC and DSLC life cycles defining the </w:t>
+      </w:r>
+      <w:bookmarkStart w:id="0" w:name="_GoBack"/>
+      <w:bookmarkEnd w:id="0"/>
     </w:p>
     <w:p>
       <w:pPr>
@@ -2648,8 +2644,8 @@
 </file>
 
 <file path=word/numbering.xml><?xml version="1.0" encoding="utf-8"?>
-<w:numbering xmlns:wpc="http://schemas.microsoft.com/office/word/2010/wordprocessingCanvas" xmlns:cx="http://schemas.microsoft.com/office/drawing/2014/chartex" xmlns:cx1="http://schemas.microsoft.com/office/drawing/2015/9/8/chartex" xmlns:cx2="http://schemas.microsoft.com/office/drawing/2015/10/21/chartex" xmlns:cx3="http://schemas.microsoft.com/office/drawing/2016/5/9/chartex" xmlns:cx4="http://schemas.microsoft.com/office/drawing/2016/5/10/chartex" xmlns:cx5="http://schemas.microsoft.com/office/drawing/2016/5/11/chartex" xmlns:cx6="http://schemas.microsoft.com/office/drawing/2016/5/12/chartex" xmlns:cx7="http://schemas.microsoft.com/office/drawing/2016/5/13/chartex" xmlns:cx8="http://schemas.microsoft.com/office/drawing/2016/5/14/chartex" xmlns:mc="http://schemas.openxmlformats.org/markup-compatibility/2006" xmlns:aink="http://schemas.microsoft.com/office/drawing/2016/ink" xmlns:am3d="http://schemas.microsoft.com/office/drawing/2017/model3d" xmlns:o="urn:schemas-microsoft-com:office:office" xmlns:r="http://schemas.openxmlformats.org/officeDocument/2006/relationships" xmlns:m="http://schemas.openxmlformats.org/officeDocument/2006/math" xmlns:v="urn:schemas-microsoft-com:vml" xmlns:wp14="http://schemas.microsoft.com/office/word/2010/wordprocessingDrawing" xmlns:wp="http://schemas.openxmlformats.org/drawingml/2006/wordprocessingDrawing" xmlns:w10="urn:schemas-microsoft-com:office:word" xmlns:w="http://schemas.openxmlformats.org/wordprocessingml/2006/main" xmlns:w14="http://schemas.microsoft.com/office/word/2010/wordml" xmlns:w15="http://schemas.microsoft.com/office/word/2012/wordml" xmlns:w16cid="http://schemas.microsoft.com/office/word/2016/wordml/cid" xmlns:w16se="http://schemas.microsoft.com/office/word/2015/wordml/symex" xmlns:wpg="http://schemas.microsoft.com/office/word/2010/wordprocessingGroup" xmlns:wpi="http://schemas.microsoft.com/office/word/2010/wordprocessingInk" xmlns:wne="http://schemas.microsoft.com/office/word/2006/wordml" xmlns:wps="http://schemas.microsoft.com/office/word/2010/wordprocessingShape" mc:Ignorable="w14 w15 w16se w16cid wp14">
-  <w:abstractNum w:abstractNumId="0" w15:restartNumberingAfterBreak="0">
+<w:numbering xmlns:wpc="http://schemas.microsoft.com/office/word/2010/wordprocessingCanvas" xmlns:mo="http://schemas.microsoft.com/office/mac/office/2008/main" xmlns:mc="http://schemas.openxmlformats.org/markup-compatibility/2006" xmlns:mv="urn:schemas-microsoft-com:mac:vml" xmlns:o="urn:schemas-microsoft-com:office:office" xmlns:r="http://schemas.openxmlformats.org/officeDocument/2006/relationships" xmlns:m="http://schemas.openxmlformats.org/officeDocument/2006/math" xmlns:v="urn:schemas-microsoft-com:vml" xmlns:wp14="http://schemas.microsoft.com/office/word/2010/wordprocessingDrawing" xmlns:wp="http://schemas.openxmlformats.org/drawingml/2006/wordprocessingDrawing" xmlns:w10="urn:schemas-microsoft-com:office:word" xmlns:w="http://schemas.openxmlformats.org/wordprocessingml/2006/main" xmlns:w14="http://schemas.microsoft.com/office/word/2010/wordml" xmlns:w15="http://schemas.microsoft.com/office/word/2012/wordml" xmlns:wpg="http://schemas.microsoft.com/office/word/2010/wordprocessingGroup" xmlns:wpi="http://schemas.microsoft.com/office/word/2010/wordprocessingInk" xmlns:wne="http://schemas.microsoft.com/office/word/2006/wordml" xmlns:wps="http://schemas.microsoft.com/office/word/2010/wordprocessingShape" mc:Ignorable="w14 w15 wp14">
+  <w:abstractNum w:abstractNumId="0">
     <w:nsid w:val="0C6955B8"/>
     <w:multiLevelType w:val="hybridMultilevel"/>
     <w:tmpl w:val="53A2E380"/>
@@ -2745,7 +2741,7 @@
 </file>
 
 <file path=word/styles.xml><?xml version="1.0" encoding="utf-8"?>
-<w:styles xmlns:mc="http://schemas.openxmlformats.org/markup-compatibility/2006" xmlns:r="http://schemas.openxmlformats.org/officeDocument/2006/relationships" xmlns:w="http://schemas.openxmlformats.org/wordprocessingml/2006/main" xmlns:w14="http://schemas.microsoft.com/office/word/2010/wordml" xmlns:w15="http://schemas.microsoft.com/office/word/2012/wordml" xmlns:w16cid="http://schemas.microsoft.com/office/word/2016/wordml/cid" xmlns:w16se="http://schemas.microsoft.com/office/word/2015/wordml/symex" mc:Ignorable="w14 w15 w16se w16cid">
+<w:styles xmlns:mc="http://schemas.openxmlformats.org/markup-compatibility/2006" xmlns:r="http://schemas.openxmlformats.org/officeDocument/2006/relationships" xmlns:w="http://schemas.openxmlformats.org/wordprocessingml/2006/main" xmlns:w14="http://schemas.microsoft.com/office/word/2010/wordml" xmlns:w15="http://schemas.microsoft.com/office/word/2012/wordml" mc:Ignorable="w14 w15">
   <w:docDefaults>
     <w:rPrDefault>
       <w:rPr>
@@ -2757,7 +2753,7 @@
     </w:rPrDefault>
     <w:pPrDefault/>
   </w:docDefaults>
-  <w:latentStyles w:defLockedState="0" w:defUIPriority="99" w:defSemiHidden="0" w:defUnhideWhenUsed="0" w:defQFormat="0" w:count="375">
+  <w:latentStyles w:defLockedState="0" w:defUIPriority="99" w:defSemiHidden="0" w:defUnhideWhenUsed="0" w:defQFormat="0" w:count="382">
     <w:lsdException w:name="Normal" w:uiPriority="0" w:qFormat="1"/>
     <w:lsdException w:name="heading 1" w:uiPriority="9" w:qFormat="1"/>
     <w:lsdException w:name="heading 2" w:semiHidden="1" w:uiPriority="9" w:unhideWhenUsed="1" w:qFormat="1"/>
@@ -3139,6 +3135,7 @@
   <w:style w:type="character" w:default="1" w:styleId="DefaultParagraphFont">
     <w:name w:val="Default Paragraph Font"/>
     <w:uiPriority w:val="1"/>
+    <w:semiHidden/>
     <w:unhideWhenUsed/>
   </w:style>
   <w:style w:type="table" w:default="1" w:styleId="TableNormal">
@@ -3173,7 +3170,7 @@
       <w:u w:val="single"/>
     </w:rPr>
   </w:style>
-  <w:style w:type="character" w:styleId="UnresolvedMention">
+  <w:style w:type="character" w:customStyle="1" w:styleId="UnresolvedMention">
     <w:name w:val="Unresolved Mention"/>
     <w:basedOn w:val="DefaultParagraphFont"/>
     <w:uiPriority w:val="99"/>

</xml_diff>

<commit_message>
second commit, removed the title, changed Solution Proposed -Bhanu to Proposed Solution - Bhanu, added some spaces in reference no. 1
</commit_message>
<xml_diff>
--- a/Summary Report.docx
+++ b/Summary Report.docx
@@ -1,6 +1,6 @@
 
 <file path=word/document.xml><?xml version="1.0" encoding="utf-8"?>
-<w:document xmlns:wpc="http://schemas.microsoft.com/office/word/2010/wordprocessingCanvas" xmlns:mo="http://schemas.microsoft.com/office/mac/office/2008/main" xmlns:mc="http://schemas.openxmlformats.org/markup-compatibility/2006" xmlns:mv="urn:schemas-microsoft-com:mac:vml" xmlns:o="urn:schemas-microsoft-com:office:office" xmlns:r="http://schemas.openxmlformats.org/officeDocument/2006/relationships" xmlns:m="http://schemas.openxmlformats.org/officeDocument/2006/math" xmlns:v="urn:schemas-microsoft-com:vml" xmlns:wp14="http://schemas.microsoft.com/office/word/2010/wordprocessingDrawing" xmlns:wp="http://schemas.openxmlformats.org/drawingml/2006/wordprocessingDrawing" xmlns:w10="urn:schemas-microsoft-com:office:word" xmlns:w="http://schemas.openxmlformats.org/wordprocessingml/2006/main" xmlns:w14="http://schemas.microsoft.com/office/word/2010/wordml" xmlns:w15="http://schemas.microsoft.com/office/word/2012/wordml" xmlns:wpg="http://schemas.microsoft.com/office/word/2010/wordprocessingGroup" xmlns:wpi="http://schemas.microsoft.com/office/word/2010/wordprocessingInk" xmlns:wne="http://schemas.microsoft.com/office/word/2006/wordml" xmlns:wps="http://schemas.microsoft.com/office/word/2010/wordprocessingShape" mc:Ignorable="w14 w15 wp14">
+<w:document xmlns:wpc="http://schemas.microsoft.com/office/word/2010/wordprocessingCanvas" xmlns:cx="http://schemas.microsoft.com/office/drawing/2014/chartex" xmlns:cx1="http://schemas.microsoft.com/office/drawing/2015/9/8/chartex" xmlns:cx2="http://schemas.microsoft.com/office/drawing/2015/10/21/chartex" xmlns:cx3="http://schemas.microsoft.com/office/drawing/2016/5/9/chartex" xmlns:cx4="http://schemas.microsoft.com/office/drawing/2016/5/10/chartex" xmlns:cx5="http://schemas.microsoft.com/office/drawing/2016/5/11/chartex" xmlns:cx6="http://schemas.microsoft.com/office/drawing/2016/5/12/chartex" xmlns:cx7="http://schemas.microsoft.com/office/drawing/2016/5/13/chartex" xmlns:cx8="http://schemas.microsoft.com/office/drawing/2016/5/14/chartex" xmlns:mc="http://schemas.openxmlformats.org/markup-compatibility/2006" xmlns:aink="http://schemas.microsoft.com/office/drawing/2016/ink" xmlns:am3d="http://schemas.microsoft.com/office/drawing/2017/model3d" xmlns:o="urn:schemas-microsoft-com:office:office" xmlns:r="http://schemas.openxmlformats.org/officeDocument/2006/relationships" xmlns:m="http://schemas.openxmlformats.org/officeDocument/2006/math" xmlns:v="urn:schemas-microsoft-com:vml" xmlns:wp14="http://schemas.microsoft.com/office/word/2010/wordprocessingDrawing" xmlns:wp="http://schemas.openxmlformats.org/drawingml/2006/wordprocessingDrawing" xmlns:w10="urn:schemas-microsoft-com:office:word" xmlns:w="http://schemas.openxmlformats.org/wordprocessingml/2006/main" xmlns:w14="http://schemas.microsoft.com/office/word/2010/wordml" xmlns:w15="http://schemas.microsoft.com/office/word/2012/wordml" xmlns:w16cid="http://schemas.microsoft.com/office/word/2016/wordml/cid" xmlns:w16se="http://schemas.microsoft.com/office/word/2015/wordml/symex" xmlns:wpg="http://schemas.microsoft.com/office/word/2010/wordprocessingGroup" xmlns:wpi="http://schemas.microsoft.com/office/word/2010/wordprocessingInk" xmlns:wne="http://schemas.microsoft.com/office/word/2006/wordml" xmlns:wps="http://schemas.microsoft.com/office/word/2010/wordprocessingShape" mc:Ignorable="w14 w15 w16se w16cid wp14">
   <w:body>
     <w:p>
       <w:pPr>
@@ -580,37 +580,12 @@
           <w:sz w:val="28"/>
         </w:rPr>
       </w:pPr>
-      <w:proofErr w:type="spellStart"/>
-      <w:r>
-        <w:rPr>
-          <w:rFonts w:ascii="Times New Roman" w:hAnsi="Times New Roman" w:cs="Times New Roman"/>
-          <w:sz w:val="28"/>
-        </w:rPr>
-        <w:t>Udaya</w:t>
-      </w:r>
-      <w:proofErr w:type="spellEnd"/>
-      <w:r>
-        <w:rPr>
-          <w:rFonts w:ascii="Times New Roman" w:hAnsi="Times New Roman" w:cs="Times New Roman"/>
-          <w:sz w:val="28"/>
-        </w:rPr>
-        <w:t xml:space="preserve"> </w:t>
-      </w:r>
-      <w:proofErr w:type="spellStart"/>
-      <w:r>
-        <w:rPr>
-          <w:rFonts w:ascii="Times New Roman" w:hAnsi="Times New Roman" w:cs="Times New Roman"/>
-          <w:sz w:val="28"/>
-        </w:rPr>
-        <w:t>Bhanu</w:t>
-      </w:r>
-      <w:proofErr w:type="spellEnd"/>
-      <w:r>
-        <w:rPr>
-          <w:rFonts w:ascii="Times New Roman" w:hAnsi="Times New Roman" w:cs="Times New Roman"/>
-          <w:sz w:val="28"/>
-        </w:rPr>
-        <w:t xml:space="preserve"> </w:t>
+      <w:r>
+        <w:rPr>
+          <w:rFonts w:ascii="Times New Roman" w:hAnsi="Times New Roman" w:cs="Times New Roman"/>
+          <w:sz w:val="28"/>
+        </w:rPr>
+        <w:t xml:space="preserve">Udaya Bhanu </w:t>
       </w:r>
       <w:proofErr w:type="spellStart"/>
       <w:r>
@@ -675,7 +650,7 @@
           <w:rFonts w:ascii="Times New Roman" w:hAnsi="Times New Roman" w:cs="Times New Roman"/>
           <w:sz w:val="28"/>
         </w:rPr>
-        <w:t xml:space="preserve">Choudhury </w:t>
+        <w:t xml:space="preserve">Choudhury Saadmaan </w:t>
       </w:r>
       <w:proofErr w:type="spellStart"/>
       <w:r>
@@ -683,7 +658,7 @@
           <w:rFonts w:ascii="Times New Roman" w:hAnsi="Times New Roman" w:cs="Times New Roman"/>
           <w:sz w:val="28"/>
         </w:rPr>
-        <w:t>Saadmaan</w:t>
+        <w:t>Mahmid</w:t>
       </w:r>
       <w:proofErr w:type="spellEnd"/>
       <w:r>
@@ -691,891 +666,850 @@
           <w:rFonts w:ascii="Times New Roman" w:hAnsi="Times New Roman" w:cs="Times New Roman"/>
           <w:sz w:val="28"/>
         </w:rPr>
+        <w:t xml:space="preserve"> (</w:t>
+      </w:r>
+      <w:r>
+        <w:rPr>
+          <w:rFonts w:ascii="Times New Roman" w:hAnsi="Times New Roman" w:cs="Times New Roman"/>
+          <w:sz w:val="28"/>
+        </w:rPr>
+        <w:t>B00751000</w:t>
+      </w:r>
+      <w:r>
+        <w:rPr>
+          <w:rFonts w:ascii="Times New Roman" w:hAnsi="Times New Roman" w:cs="Times New Roman"/>
+          <w:sz w:val="28"/>
+        </w:rPr>
+        <w:t>)</w:t>
+      </w:r>
+    </w:p>
+    <w:p>
+      <w:pPr>
+        <w:jc w:val="both"/>
+        <w:rPr>
+          <w:rFonts w:ascii="Times New Roman" w:hAnsi="Times New Roman" w:cs="Times New Roman"/>
+          <w:sz w:val="22"/>
+        </w:rPr>
+      </w:pPr>
+    </w:p>
+    <w:p>
+      <w:pPr>
+        <w:jc w:val="both"/>
+        <w:rPr>
+          <w:rFonts w:ascii="Times New Roman" w:hAnsi="Times New Roman" w:cs="Times New Roman"/>
+        </w:rPr>
+      </w:pPr>
+    </w:p>
+    <w:p>
+      <w:pPr>
+        <w:jc w:val="both"/>
+        <w:rPr>
+          <w:rFonts w:ascii="Times New Roman" w:hAnsi="Times New Roman" w:cs="Times New Roman"/>
+        </w:rPr>
+      </w:pPr>
+    </w:p>
+    <w:p>
+      <w:pPr>
+        <w:jc w:val="both"/>
+        <w:rPr>
+          <w:rFonts w:ascii="Times New Roman" w:hAnsi="Times New Roman" w:cs="Times New Roman"/>
+        </w:rPr>
+      </w:pPr>
+    </w:p>
+    <w:p>
+      <w:pPr>
+        <w:jc w:val="both"/>
+        <w:rPr>
+          <w:rFonts w:ascii="Times New Roman" w:hAnsi="Times New Roman" w:cs="Times New Roman"/>
+        </w:rPr>
+      </w:pPr>
+    </w:p>
+    <w:p>
+      <w:pPr>
+        <w:jc w:val="both"/>
+        <w:rPr>
+          <w:rFonts w:ascii="Times New Roman" w:hAnsi="Times New Roman" w:cs="Times New Roman"/>
+        </w:rPr>
+      </w:pPr>
+    </w:p>
+    <w:p>
+      <w:pPr>
+        <w:jc w:val="both"/>
+        <w:rPr>
+          <w:rFonts w:ascii="Times New Roman" w:hAnsi="Times New Roman" w:cs="Times New Roman"/>
+        </w:rPr>
+      </w:pPr>
+    </w:p>
+    <w:p>
+      <w:pPr>
+        <w:jc w:val="both"/>
+        <w:rPr>
+          <w:rFonts w:ascii="Times New Roman" w:hAnsi="Times New Roman" w:cs="Times New Roman"/>
+        </w:rPr>
+      </w:pPr>
+    </w:p>
+    <w:p>
+      <w:pPr>
+        <w:jc w:val="both"/>
+        <w:rPr>
+          <w:rFonts w:ascii="Times New Roman" w:hAnsi="Times New Roman" w:cs="Times New Roman"/>
+        </w:rPr>
+      </w:pPr>
+    </w:p>
+    <w:p>
+      <w:pPr>
+        <w:jc w:val="both"/>
+        <w:rPr>
+          <w:rFonts w:ascii="Times New Roman" w:hAnsi="Times New Roman" w:cs="Times New Roman"/>
+        </w:rPr>
+      </w:pPr>
+    </w:p>
+    <w:p>
+      <w:pPr>
+        <w:jc w:val="both"/>
+        <w:rPr>
+          <w:rFonts w:ascii="Times New Roman" w:hAnsi="Times New Roman" w:cs="Times New Roman"/>
+        </w:rPr>
+      </w:pPr>
+    </w:p>
+    <w:p>
+      <w:pPr>
+        <w:jc w:val="both"/>
+        <w:rPr>
+          <w:rFonts w:ascii="Times New Roman" w:hAnsi="Times New Roman" w:cs="Times New Roman"/>
+        </w:rPr>
+      </w:pPr>
+    </w:p>
+    <w:p>
+      <w:pPr>
+        <w:jc w:val="both"/>
+        <w:rPr>
+          <w:rFonts w:ascii="Times New Roman" w:hAnsi="Times New Roman" w:cs="Times New Roman"/>
+        </w:rPr>
+      </w:pPr>
+    </w:p>
+    <w:p>
+      <w:pPr>
+        <w:jc w:val="both"/>
+        <w:rPr>
+          <w:rFonts w:ascii="Times New Roman" w:hAnsi="Times New Roman" w:cs="Times New Roman"/>
+        </w:rPr>
+      </w:pPr>
+    </w:p>
+    <w:p>
+      <w:pPr>
+        <w:rPr>
+          <w:rFonts w:ascii="Times New Roman" w:hAnsi="Times New Roman" w:cs="Times New Roman"/>
+        </w:rPr>
+      </w:pPr>
+      <w:bookmarkStart w:id="0" w:name="_GoBack"/>
+      <w:bookmarkEnd w:id="0"/>
+    </w:p>
+    <w:p>
+      <w:pPr>
+        <w:rPr>
+          <w:rFonts w:ascii="Times New Roman" w:hAnsi="Times New Roman" w:cs="Times New Roman"/>
+        </w:rPr>
+      </w:pPr>
+    </w:p>
+    <w:p>
+      <w:pPr>
+        <w:rPr>
+          <w:rFonts w:ascii="Times New Roman" w:hAnsi="Times New Roman" w:cs="Times New Roman"/>
+          <w:sz w:val="28"/>
+        </w:rPr>
+      </w:pPr>
+      <w:r>
+        <w:rPr>
+          <w:rFonts w:ascii="Times New Roman" w:hAnsi="Times New Roman" w:cs="Times New Roman"/>
+          <w:b/>
+          <w:sz w:val="28"/>
+        </w:rPr>
+        <w:t>Summary</w:t>
+      </w:r>
+      <w:r>
+        <w:rPr>
+          <w:rFonts w:ascii="Times New Roman" w:hAnsi="Times New Roman" w:cs="Times New Roman"/>
+          <w:b/>
+          <w:sz w:val="28"/>
+        </w:rPr>
+        <w:t xml:space="preserve"> of the Topic</w:t>
+      </w:r>
+    </w:p>
+    <w:p>
+      <w:pPr>
+        <w:rPr>
+          <w:rFonts w:ascii="Times New Roman" w:hAnsi="Times New Roman" w:cs="Times New Roman"/>
+          <w:b/>
+        </w:rPr>
+      </w:pPr>
+    </w:p>
+    <w:p>
+      <w:pPr>
+        <w:jc w:val="both"/>
+        <w:rPr>
+          <w:rFonts w:ascii="Times New Roman" w:hAnsi="Times New Roman" w:cs="Times New Roman"/>
+        </w:rPr>
+      </w:pPr>
+      <w:r>
+        <w:rPr>
+          <w:rFonts w:ascii="Times New Roman" w:hAnsi="Times New Roman" w:cs="Times New Roman"/>
+        </w:rPr>
+        <w:t xml:space="preserve">With the growing number of applications being provided as “Software-as-a-Service (SaaS)” [1] through </w:t>
+      </w:r>
+      <w:r>
+        <w:rPr>
+          <w:rFonts w:ascii="Times New Roman" w:hAnsi="Times New Roman" w:cs="Times New Roman"/>
+        </w:rPr>
+        <w:t xml:space="preserve">cloud settings such as </w:t>
+      </w:r>
+      <w:r>
+        <w:rPr>
+          <w:rFonts w:ascii="Times New Roman" w:hAnsi="Times New Roman" w:cs="Times New Roman"/>
+        </w:rPr>
+        <w:t>“Infrastructure-as-a-Service (IaaS)”</w:t>
+      </w:r>
+      <w:r>
+        <w:rPr>
+          <w:rFonts w:ascii="Times New Roman" w:hAnsi="Times New Roman" w:cs="Times New Roman"/>
+        </w:rPr>
+        <w:t xml:space="preserve"> [1]</w:t>
+      </w:r>
+      <w:r>
+        <w:rPr>
+          <w:rFonts w:ascii="Times New Roman" w:hAnsi="Times New Roman" w:cs="Times New Roman"/>
+        </w:rPr>
+        <w:t xml:space="preserve"> or “Platform-as-a-Service (PaaS)”</w:t>
+      </w:r>
+      <w:r>
+        <w:rPr>
+          <w:rFonts w:ascii="Times New Roman" w:hAnsi="Times New Roman" w:cs="Times New Roman"/>
+        </w:rPr>
+        <w:t xml:space="preserve"> [1]</w:t>
+      </w:r>
+      <w:r>
+        <w:rPr>
+          <w:rFonts w:ascii="Times New Roman" w:hAnsi="Times New Roman" w:cs="Times New Roman"/>
+        </w:rPr>
+        <w:t>,</w:t>
+      </w:r>
+      <w:r>
+        <w:rPr>
+          <w:rFonts w:ascii="Times New Roman" w:hAnsi="Times New Roman" w:cs="Times New Roman"/>
+        </w:rPr>
         <w:t xml:space="preserve"> </w:t>
       </w:r>
+      <w:r>
+        <w:rPr>
+          <w:rFonts w:ascii="Times New Roman" w:hAnsi="Times New Roman" w:cs="Times New Roman"/>
+        </w:rPr>
+        <w:t>new techniques of deployment such as “DevOps” or “Development and Operations” [1] and “Continuous Deployment P</w:t>
+      </w:r>
+      <w:r>
+        <w:rPr>
+          <w:rFonts w:ascii="Times New Roman" w:hAnsi="Times New Roman" w:cs="Times New Roman"/>
+        </w:rPr>
+        <w:t>ipeline (CDP)</w:t>
+      </w:r>
+      <w:r>
+        <w:rPr>
+          <w:rFonts w:ascii="Times New Roman" w:hAnsi="Times New Roman" w:cs="Times New Roman"/>
+        </w:rPr>
+        <w:t>”</w:t>
+      </w:r>
+      <w:r>
+        <w:rPr>
+          <w:rFonts w:ascii="Times New Roman" w:hAnsi="Times New Roman" w:cs="Times New Roman"/>
+        </w:rPr>
+        <w:t xml:space="preserve"> [1]</w:t>
+      </w:r>
+      <w:r>
+        <w:rPr>
+          <w:rFonts w:ascii="Times New Roman" w:hAnsi="Times New Roman" w:cs="Times New Roman"/>
+        </w:rPr>
+        <w:t xml:space="preserve"> are being embraced by </w:t>
+      </w:r>
+      <w:r>
+        <w:rPr>
+          <w:rFonts w:ascii="Times New Roman" w:hAnsi="Times New Roman" w:cs="Times New Roman"/>
+        </w:rPr>
+        <w:t>majority of the information technology industries.</w:t>
+      </w:r>
+      <w:r>
+        <w:rPr>
+          <w:rFonts w:ascii="Times New Roman" w:hAnsi="Times New Roman" w:cs="Times New Roman"/>
+        </w:rPr>
+        <w:t xml:space="preserve"> </w:t>
+      </w:r>
+      <w:r>
+        <w:rPr>
+          <w:rFonts w:ascii="Times New Roman" w:hAnsi="Times New Roman" w:cs="Times New Roman"/>
+        </w:rPr>
+        <w:t>Consequently, new challenges to security (confidentiality, integrity and availability) and dependability (availability, reliability, safety, integrity and maintainability)</w:t>
+      </w:r>
+      <w:r>
+        <w:rPr>
+          <w:rFonts w:ascii="Times New Roman" w:hAnsi="Times New Roman" w:cs="Times New Roman"/>
+        </w:rPr>
+        <w:t xml:space="preserve"> </w:t>
+      </w:r>
+      <w:r>
+        <w:rPr>
+          <w:rFonts w:ascii="Times New Roman" w:hAnsi="Times New Roman" w:cs="Times New Roman"/>
+        </w:rPr>
+        <w:t>have arisen</w:t>
+      </w:r>
+      <w:r>
+        <w:rPr>
+          <w:rFonts w:ascii="Times New Roman" w:hAnsi="Times New Roman" w:cs="Times New Roman"/>
+        </w:rPr>
+        <w:t xml:space="preserve"> as a result, which has created a tradeoff between </w:t>
+      </w:r>
+      <w:r>
+        <w:rPr>
+          <w:rFonts w:ascii="Times New Roman" w:hAnsi="Times New Roman" w:cs="Times New Roman"/>
+        </w:rPr>
+        <w:t>speed and full-automation in deployment, and security of the deployment mechanisms.</w:t>
+      </w:r>
+      <w:r>
+        <w:rPr>
+          <w:rFonts w:ascii="Times New Roman" w:hAnsi="Times New Roman" w:cs="Times New Roman"/>
+        </w:rPr>
+        <w:t xml:space="preserve"> </w:t>
+      </w:r>
+      <w:r>
+        <w:rPr>
+          <w:rFonts w:ascii="Times New Roman" w:hAnsi="Times New Roman" w:cs="Times New Roman"/>
+        </w:rPr>
+        <w:t xml:space="preserve">A better perspective about the various security challenges in cloud-based applications </w:t>
+      </w:r>
+      <w:r>
+        <w:rPr>
+          <w:rFonts w:ascii="Times New Roman" w:hAnsi="Times New Roman" w:cs="Times New Roman"/>
+        </w:rPr>
+        <w:t xml:space="preserve">can be </w:t>
+      </w:r>
+      <w:r>
+        <w:rPr>
+          <w:rFonts w:ascii="Times New Roman" w:hAnsi="Times New Roman" w:cs="Times New Roman"/>
+        </w:rPr>
+        <w:t>a</w:t>
+      </w:r>
+      <w:r>
+        <w:rPr>
+          <w:rFonts w:ascii="Times New Roman" w:hAnsi="Times New Roman" w:cs="Times New Roman"/>
+        </w:rPr>
+        <w:t>chieved</w:t>
+      </w:r>
+      <w:r>
+        <w:rPr>
+          <w:rFonts w:ascii="Times New Roman" w:hAnsi="Times New Roman" w:cs="Times New Roman"/>
+        </w:rPr>
+        <w:t xml:space="preserve"> through a thorough review of the “SaaS Security Life Cycle (SSLC)” [1]. SSLC consists of 5 phases – </w:t>
+      </w:r>
+      <w:r>
+        <w:rPr>
+          <w:rFonts w:ascii="Times New Roman" w:hAnsi="Times New Roman" w:cs="Times New Roman"/>
+        </w:rPr>
+        <w:t xml:space="preserve">i. </w:t>
+      </w:r>
+      <w:r>
+        <w:rPr>
+          <w:rFonts w:ascii="Times New Roman" w:hAnsi="Times New Roman" w:cs="Times New Roman"/>
+        </w:rPr>
+        <w:t xml:space="preserve">development, </w:t>
+      </w:r>
+      <w:r>
+        <w:rPr>
+          <w:rFonts w:ascii="Times New Roman" w:hAnsi="Times New Roman" w:cs="Times New Roman"/>
+        </w:rPr>
+        <w:t xml:space="preserve">ii. </w:t>
+      </w:r>
+      <w:r>
+        <w:rPr>
+          <w:rFonts w:ascii="Times New Roman" w:hAnsi="Times New Roman" w:cs="Times New Roman"/>
+        </w:rPr>
+        <w:t xml:space="preserve">delivery and deployment, </w:t>
+      </w:r>
+      <w:r>
+        <w:rPr>
+          <w:rFonts w:ascii="Times New Roman" w:hAnsi="Times New Roman" w:cs="Times New Roman"/>
+        </w:rPr>
+        <w:t xml:space="preserve">iii. </w:t>
+      </w:r>
+      <w:r>
+        <w:rPr>
+          <w:rFonts w:ascii="Times New Roman" w:hAnsi="Times New Roman" w:cs="Times New Roman"/>
+        </w:rPr>
+        <w:t xml:space="preserve">execution and maintenance, </w:t>
+      </w:r>
+      <w:r>
+        <w:rPr>
+          <w:rFonts w:ascii="Times New Roman" w:hAnsi="Times New Roman" w:cs="Times New Roman"/>
+        </w:rPr>
+        <w:t xml:space="preserve">iv. </w:t>
+      </w:r>
+      <w:r>
+        <w:rPr>
+          <w:rFonts w:ascii="Times New Roman" w:hAnsi="Times New Roman" w:cs="Times New Roman"/>
+        </w:rPr>
+        <w:t xml:space="preserve">termination and </w:t>
+      </w:r>
+      <w:r>
+        <w:rPr>
+          <w:rFonts w:ascii="Times New Roman" w:hAnsi="Times New Roman" w:cs="Times New Roman"/>
+        </w:rPr>
+        <w:t xml:space="preserve">v. </w:t>
+      </w:r>
+      <w:r>
+        <w:rPr>
+          <w:rFonts w:ascii="Times New Roman" w:hAnsi="Times New Roman" w:cs="Times New Roman"/>
+        </w:rPr>
+        <w:t>data storage</w:t>
+      </w:r>
+      <w:r>
+        <w:rPr>
+          <w:rFonts w:ascii="Times New Roman" w:hAnsi="Times New Roman" w:cs="Times New Roman"/>
+        </w:rPr>
+        <w:t xml:space="preserve"> [1]</w:t>
+      </w:r>
+      <w:r>
+        <w:rPr>
+          <w:rFonts w:ascii="Times New Roman" w:hAnsi="Times New Roman" w:cs="Times New Roman"/>
+        </w:rPr>
+        <w:t>.</w:t>
+      </w:r>
+      <w:r>
+        <w:rPr>
+          <w:rFonts w:ascii="Times New Roman" w:hAnsi="Times New Roman" w:cs="Times New Roman"/>
+        </w:rPr>
+        <w:t xml:space="preserve"> </w:t>
+      </w:r>
+      <w:r>
+        <w:rPr>
+          <w:rFonts w:ascii="Times New Roman" w:hAnsi="Times New Roman" w:cs="Times New Roman"/>
+        </w:rPr>
+        <w:t>Typically, SSLC is a combination</w:t>
+      </w:r>
+      <w:r>
+        <w:rPr>
+          <w:rFonts w:ascii="Times New Roman" w:hAnsi="Times New Roman" w:cs="Times New Roman"/>
+        </w:rPr>
+        <w:t xml:space="preserve"> of the standard Software Development Life Cycle (SDLC) and the standard “Data Security Life Cycle (DSLC)” [1]. Phases of a standard DSLC consists of </w:t>
+      </w:r>
+      <w:r>
+        <w:rPr>
+          <w:rFonts w:ascii="Times New Roman" w:hAnsi="Times New Roman" w:cs="Times New Roman"/>
+        </w:rPr>
+        <w:t xml:space="preserve">“creating, storing, using, sharing, archiving and destroying” [1]. </w:t>
+      </w:r>
+    </w:p>
+    <w:p>
+      <w:pPr>
+        <w:jc w:val="both"/>
+        <w:rPr>
+          <w:rFonts w:ascii="Times New Roman" w:hAnsi="Times New Roman" w:cs="Times New Roman"/>
+        </w:rPr>
+      </w:pPr>
+    </w:p>
+    <w:p>
+      <w:pPr>
+        <w:jc w:val="both"/>
+        <w:rPr>
+          <w:rFonts w:ascii="Times New Roman" w:hAnsi="Times New Roman" w:cs="Times New Roman"/>
+        </w:rPr>
+      </w:pPr>
+      <w:r>
+        <w:rPr>
+          <w:rFonts w:ascii="Times New Roman" w:hAnsi="Times New Roman" w:cs="Times New Roman"/>
+        </w:rPr>
+        <w:t xml:space="preserve">In the Development phase of SSLC, security and dependability requirements are specified through the “requirements gathering” and “design” steps of the </w:t>
+      </w:r>
+      <w:r>
+        <w:rPr>
+          <w:rFonts w:ascii="Times New Roman" w:hAnsi="Times New Roman" w:cs="Times New Roman"/>
+        </w:rPr>
+        <w:t>integrated</w:t>
+      </w:r>
+      <w:r>
+        <w:rPr>
+          <w:rFonts w:ascii="Times New Roman" w:hAnsi="Times New Roman" w:cs="Times New Roman"/>
+        </w:rPr>
+        <w:t xml:space="preserve"> SDLC</w:t>
+      </w:r>
+      <w:r>
+        <w:rPr>
+          <w:rFonts w:ascii="Times New Roman" w:hAnsi="Times New Roman" w:cs="Times New Roman"/>
+        </w:rPr>
+        <w:t xml:space="preserve"> process. The “implementation” and “testing” steps of the SDLC can be executed in two ways: i. fully traditional or ii. fully in-cloud. Fully traditional strategy offers more control to the development team as they are typically performed in their local machines, while fully in-cloud relies entirely on cloud technologies rather than the developers themselves. The security challenges lie within the in-cloud strategy, where the stored components of the application are susceptible to attack</w:t>
+      </w:r>
+      <w:r>
+        <w:rPr>
+          <w:rFonts w:ascii="Times New Roman" w:hAnsi="Times New Roman" w:cs="Times New Roman"/>
+        </w:rPr>
+        <w:t>s. Further, migration of applications from one cloud service provider to another is also subject to security risks.</w:t>
+      </w:r>
+      <w:r>
+        <w:rPr>
+          <w:rFonts w:ascii="Times New Roman" w:hAnsi="Times New Roman" w:cs="Times New Roman"/>
+        </w:rPr>
+        <w:t xml:space="preserve"> </w:t>
+      </w:r>
+    </w:p>
+    <w:p>
+      <w:pPr>
+        <w:jc w:val="both"/>
+        <w:rPr>
+          <w:rFonts w:ascii="Times New Roman" w:hAnsi="Times New Roman" w:cs="Times New Roman"/>
+        </w:rPr>
+      </w:pPr>
+    </w:p>
+    <w:p>
+      <w:pPr>
+        <w:jc w:val="both"/>
+        <w:rPr>
+          <w:rFonts w:ascii="Times New Roman" w:hAnsi="Times New Roman" w:cs="Times New Roman"/>
+        </w:rPr>
+      </w:pPr>
+      <w:r>
+        <w:rPr>
+          <w:rFonts w:ascii="Times New Roman" w:hAnsi="Times New Roman" w:cs="Times New Roman"/>
+        </w:rPr>
+        <w:t xml:space="preserve">Delivery and Deployment phase of SSLC can ensure maximized security and dependability by relying on </w:t>
+      </w:r>
+      <w:r>
+        <w:rPr>
+          <w:rFonts w:ascii="Times New Roman" w:hAnsi="Times New Roman" w:cs="Times New Roman"/>
+        </w:rPr>
+        <w:t>“</w:t>
+      </w:r>
+      <w:r>
+        <w:rPr>
+          <w:rFonts w:ascii="Times New Roman" w:hAnsi="Times New Roman" w:cs="Times New Roman"/>
+        </w:rPr>
+        <w:t>continuous delivery</w:t>
+      </w:r>
+      <w:r>
+        <w:rPr>
+          <w:rFonts w:ascii="Times New Roman" w:hAnsi="Times New Roman" w:cs="Times New Roman"/>
+        </w:rPr>
+        <w:t>” [1]</w:t>
+      </w:r>
+      <w:r>
+        <w:rPr>
+          <w:rFonts w:ascii="Times New Roman" w:hAnsi="Times New Roman" w:cs="Times New Roman"/>
+        </w:rPr>
+        <w:t xml:space="preserve"> or </w:t>
+      </w:r>
+      <w:r>
+        <w:rPr>
+          <w:rFonts w:ascii="Times New Roman" w:hAnsi="Times New Roman" w:cs="Times New Roman"/>
+        </w:rPr>
+        <w:t>“</w:t>
+      </w:r>
+      <w:r>
+        <w:rPr>
+          <w:rFonts w:ascii="Times New Roman" w:hAnsi="Times New Roman" w:cs="Times New Roman"/>
+        </w:rPr>
+        <w:t>continuous deployment</w:t>
+      </w:r>
+      <w:r>
+        <w:rPr>
+          <w:rFonts w:ascii="Times New Roman" w:hAnsi="Times New Roman" w:cs="Times New Roman"/>
+        </w:rPr>
+        <w:t>” [1]</w:t>
+      </w:r>
+      <w:r>
+        <w:rPr>
+          <w:rFonts w:ascii="Times New Roman" w:hAnsi="Times New Roman" w:cs="Times New Roman"/>
+        </w:rPr>
+        <w:t>.</w:t>
+      </w:r>
+      <w:r>
+        <w:rPr>
+          <w:rFonts w:ascii="Times New Roman" w:hAnsi="Times New Roman" w:cs="Times New Roman"/>
+        </w:rPr>
+        <w:t xml:space="preserve"> Continuous </w:t>
+      </w:r>
+      <w:r>
+        <w:rPr>
+          <w:rFonts w:ascii="Times New Roman" w:hAnsi="Times New Roman" w:cs="Times New Roman"/>
+        </w:rPr>
+        <w:t>d</w:t>
+      </w:r>
+      <w:r>
+        <w:rPr>
+          <w:rFonts w:ascii="Times New Roman" w:hAnsi="Times New Roman" w:cs="Times New Roman"/>
+        </w:rPr>
+        <w:t>elivery</w:t>
+      </w:r>
+      <w:r>
+        <w:rPr>
+          <w:rFonts w:ascii="Times New Roman" w:hAnsi="Times New Roman" w:cs="Times New Roman"/>
+        </w:rPr>
+        <w:t xml:space="preserve"> provides the confirmation about the completeness of the testing process and clearance to deploy the application. Continuous deployment automatically deploys the changes after each testing process</w:t>
+      </w:r>
+      <w:r>
+        <w:rPr>
+          <w:rFonts w:ascii="Times New Roman" w:hAnsi="Times New Roman" w:cs="Times New Roman"/>
+        </w:rPr>
+        <w:t xml:space="preserve">. The researchers of the paper have </w:t>
+      </w:r>
+      <w:r>
+        <w:rPr>
+          <w:rFonts w:ascii="Times New Roman" w:hAnsi="Times New Roman" w:cs="Times New Roman"/>
+        </w:rPr>
+        <w:t>introduced a solution to increase the dependability of the deployment process in cloud, which is called the “Process-Oriented Dependability</w:t>
+      </w:r>
+      <w:r>
+        <w:rPr>
+          <w:rFonts w:ascii="Times New Roman" w:hAnsi="Times New Roman" w:cs="Times New Roman"/>
+        </w:rPr>
+        <w:t xml:space="preserve"> (POD)</w:t>
+      </w:r>
+      <w:r>
+        <w:rPr>
+          <w:rFonts w:ascii="Times New Roman" w:hAnsi="Times New Roman" w:cs="Times New Roman"/>
+        </w:rPr>
+        <w:t xml:space="preserve"> Framework”</w:t>
+      </w:r>
+      <w:r>
+        <w:rPr>
+          <w:rFonts w:ascii="Times New Roman" w:hAnsi="Times New Roman" w:cs="Times New Roman"/>
+        </w:rPr>
+        <w:t xml:space="preserve"> [1], which mostly utilizes cloud metrics and logs from various operation tools</w:t>
+      </w:r>
+      <w:r>
+        <w:rPr>
+          <w:rFonts w:ascii="Times New Roman" w:hAnsi="Times New Roman" w:cs="Times New Roman"/>
+        </w:rPr>
+        <w:t xml:space="preserve"> in combination with the annotated model of the pro</w:t>
+      </w:r>
+      <w:r>
+        <w:rPr>
+          <w:rFonts w:ascii="Times New Roman" w:hAnsi="Times New Roman" w:cs="Times New Roman"/>
+        </w:rPr>
+        <w:t>cesses.</w:t>
+      </w:r>
+    </w:p>
+    <w:p>
+      <w:pPr>
+        <w:jc w:val="both"/>
+        <w:rPr>
+          <w:rFonts w:ascii="Times New Roman" w:hAnsi="Times New Roman" w:cs="Times New Roman"/>
+        </w:rPr>
+      </w:pPr>
+    </w:p>
+    <w:p>
+      <w:pPr>
+        <w:jc w:val="both"/>
+        <w:rPr>
+          <w:rFonts w:ascii="Times New Roman" w:hAnsi="Times New Roman" w:cs="Times New Roman"/>
+        </w:rPr>
+      </w:pPr>
+      <w:r>
+        <w:rPr>
+          <w:rFonts w:ascii="Times New Roman" w:hAnsi="Times New Roman" w:cs="Times New Roman"/>
+        </w:rPr>
+        <w:t xml:space="preserve">In the Execution and Operation phase of the SSLC, </w:t>
+      </w:r>
+      <w:r>
+        <w:rPr>
+          <w:rFonts w:ascii="Times New Roman" w:hAnsi="Times New Roman" w:cs="Times New Roman"/>
+        </w:rPr>
+        <w:t xml:space="preserve">the biggest challenge to security is due to the </w:t>
+      </w:r>
+      <w:r>
+        <w:rPr>
+          <w:rFonts w:ascii="Times New Roman" w:hAnsi="Times New Roman" w:cs="Times New Roman"/>
+        </w:rPr>
+        <w:t>nature of virtualization and the concept of multitenancy in cloud services</w:t>
+      </w:r>
+      <w:r>
+        <w:rPr>
+          <w:rFonts w:ascii="Times New Roman" w:hAnsi="Times New Roman" w:cs="Times New Roman"/>
+        </w:rPr>
+        <w:t xml:space="preserve"> [1]</w:t>
+      </w:r>
+      <w:r>
+        <w:rPr>
+          <w:rFonts w:ascii="Times New Roman" w:hAnsi="Times New Roman" w:cs="Times New Roman"/>
+        </w:rPr>
+        <w:t>.</w:t>
+      </w:r>
+      <w:r>
+        <w:rPr>
+          <w:rFonts w:ascii="Times New Roman" w:hAnsi="Times New Roman" w:cs="Times New Roman"/>
+        </w:rPr>
+        <w:t xml:space="preserve"> Multitenancy exposes cloud servers</w:t>
+      </w:r>
+      <w:r>
+        <w:rPr>
+          <w:rFonts w:ascii="Times New Roman" w:hAnsi="Times New Roman" w:cs="Times New Roman"/>
+        </w:rPr>
+        <w:t>, data and processes</w:t>
+      </w:r>
+      <w:r>
+        <w:rPr>
+          <w:rFonts w:ascii="Times New Roman" w:hAnsi="Times New Roman" w:cs="Times New Roman"/>
+        </w:rPr>
+        <w:t xml:space="preserve"> </w:t>
+      </w:r>
+      <w:r>
+        <w:rPr>
+          <w:rFonts w:ascii="Times New Roman" w:hAnsi="Times New Roman" w:cs="Times New Roman"/>
+        </w:rPr>
+        <w:t>to threats that can emerge from both remote attackers and the tenants or administrators to the cloud services.</w:t>
+      </w:r>
+      <w:r>
+        <w:rPr>
+          <w:rFonts w:ascii="Times New Roman" w:hAnsi="Times New Roman" w:cs="Times New Roman"/>
+        </w:rPr>
+        <w:t xml:space="preserve"> Additionally, Virtual Machines (VMs) and their images are vulnerable to security risks especially when they are dormant, as a consequence of being left out or forgotten during security upgrades.</w:t>
+      </w:r>
+      <w:r>
+        <w:rPr>
+          <w:rFonts w:ascii="Times New Roman" w:hAnsi="Times New Roman" w:cs="Times New Roman"/>
+        </w:rPr>
+        <w:t xml:space="preserve"> Virtual Machine Monitors (VMMs) such as Hypervisors</w:t>
+      </w:r>
+      <w:r>
+        <w:rPr>
+          <w:rFonts w:ascii="Times New Roman" w:hAnsi="Times New Roman" w:cs="Times New Roman"/>
+        </w:rPr>
+        <w:t xml:space="preserve"> [1] are extremely effective in detecting attacks and vulnerabilities of deployed applications, however, VMMs often provide a “single-point of failure” [1] if the attacker takes control of the VMM itself.</w:t>
+      </w:r>
+    </w:p>
+    <w:p>
+      <w:pPr>
+        <w:jc w:val="both"/>
+        <w:rPr>
+          <w:rFonts w:ascii="Times New Roman" w:hAnsi="Times New Roman" w:cs="Times New Roman"/>
+        </w:rPr>
+      </w:pPr>
+    </w:p>
+    <w:p>
+      <w:pPr>
+        <w:jc w:val="both"/>
+        <w:rPr>
+          <w:rFonts w:ascii="Times New Roman" w:hAnsi="Times New Roman" w:cs="Times New Roman"/>
+        </w:rPr>
+      </w:pPr>
+      <w:r>
+        <w:rPr>
+          <w:rFonts w:ascii="Times New Roman" w:hAnsi="Times New Roman" w:cs="Times New Roman"/>
+        </w:rPr>
+        <w:t>Termination phase of the SSLC is concerned with the</w:t>
+      </w:r>
+      <w:r>
+        <w:rPr>
+          <w:rFonts w:ascii="Times New Roman" w:hAnsi="Times New Roman" w:cs="Times New Roman"/>
+        </w:rPr>
+        <w:t xml:space="preserve"> timely and secure termination of cloud applications. </w:t>
+      </w:r>
+      <w:r>
+        <w:rPr>
+          <w:rFonts w:ascii="Times New Roman" w:hAnsi="Times New Roman" w:cs="Times New Roman"/>
+        </w:rPr>
+        <w:t xml:space="preserve">Essentially, </w:t>
+      </w:r>
+      <w:r>
+        <w:rPr>
+          <w:rFonts w:ascii="Times New Roman" w:hAnsi="Times New Roman" w:cs="Times New Roman"/>
+        </w:rPr>
+        <w:t xml:space="preserve">the termination phase can face potential security challenges </w:t>
+      </w:r>
+      <w:r>
+        <w:rPr>
+          <w:rFonts w:ascii="Times New Roman" w:hAnsi="Times New Roman" w:cs="Times New Roman"/>
+        </w:rPr>
+        <w:t xml:space="preserve">in the process of </w:t>
+      </w:r>
+      <w:r>
+        <w:rPr>
+          <w:rFonts w:ascii="Times New Roman" w:hAnsi="Times New Roman" w:cs="Times New Roman"/>
+        </w:rPr>
+        <w:t>archiving and deleti</w:t>
+      </w:r>
+      <w:r>
+        <w:rPr>
+          <w:rFonts w:ascii="Times New Roman" w:hAnsi="Times New Roman" w:cs="Times New Roman"/>
+        </w:rPr>
+        <w:t>ng</w:t>
+      </w:r>
+      <w:r>
+        <w:rPr>
+          <w:rFonts w:ascii="Times New Roman" w:hAnsi="Times New Roman" w:cs="Times New Roman"/>
+        </w:rPr>
+        <w:t xml:space="preserve"> data.</w:t>
+      </w:r>
+      <w:r>
+        <w:rPr>
+          <w:rFonts w:ascii="Times New Roman" w:hAnsi="Times New Roman" w:cs="Times New Roman"/>
+        </w:rPr>
+        <w:t xml:space="preserve"> </w:t>
+      </w:r>
+      <w:r>
+        <w:rPr>
+          <w:rFonts w:ascii="Times New Roman" w:hAnsi="Times New Roman" w:cs="Times New Roman"/>
+        </w:rPr>
+        <w:t>Termination of a VM must ensure the security of VM images</w:t>
+      </w:r>
+      <w:r>
+        <w:rPr>
+          <w:rFonts w:ascii="Times New Roman" w:hAnsi="Times New Roman" w:cs="Times New Roman"/>
+        </w:rPr>
+        <w:t xml:space="preserve"> and that no data leakage has occurred.</w:t>
+      </w:r>
+      <w:r>
+        <w:rPr>
+          <w:rFonts w:ascii="Times New Roman" w:hAnsi="Times New Roman" w:cs="Times New Roman"/>
+        </w:rPr>
+        <w:t xml:space="preserve"> The researchers of the paper have proposed “</w:t>
+      </w:r>
       <w:proofErr w:type="spellStart"/>
       <w:r>
         <w:rPr>
           <w:rFonts w:ascii="Times New Roman" w:hAnsi="Times New Roman" w:cs="Times New Roman"/>
-          <w:sz w:val="28"/>
-        </w:rPr>
-        <w:t>Mahmid</w:t>
+        </w:rPr>
+        <w:t>TrustStore</w:t>
       </w:r>
       <w:proofErr w:type="spellEnd"/>
       <w:r>
         <w:rPr>
           <w:rFonts w:ascii="Times New Roman" w:hAnsi="Times New Roman" w:cs="Times New Roman"/>
-          <w:sz w:val="28"/>
-        </w:rPr>
-        <w:t xml:space="preserve"> (</w:t>
-      </w:r>
-      <w:r>
-        <w:rPr>
-          <w:rFonts w:ascii="Times New Roman" w:hAnsi="Times New Roman" w:cs="Times New Roman"/>
-          <w:sz w:val="28"/>
-        </w:rPr>
-        <w:t>B00751000</w:t>
-      </w:r>
-      <w:r>
-        <w:rPr>
-          <w:rFonts w:ascii="Times New Roman" w:hAnsi="Times New Roman" w:cs="Times New Roman"/>
-          <w:sz w:val="28"/>
-        </w:rPr>
-        <w:t>)</w:t>
-      </w:r>
-    </w:p>
-    <w:p>
-      <w:pPr>
-        <w:jc w:val="both"/>
-        <w:rPr>
-          <w:rFonts w:ascii="Times New Roman" w:hAnsi="Times New Roman" w:cs="Times New Roman"/>
-          <w:sz w:val="22"/>
-        </w:rPr>
-      </w:pPr>
-    </w:p>
-    <w:p>
-      <w:pPr>
-        <w:jc w:val="both"/>
-        <w:rPr>
-          <w:rFonts w:ascii="Times New Roman" w:hAnsi="Times New Roman" w:cs="Times New Roman"/>
-        </w:rPr>
-      </w:pPr>
-    </w:p>
-    <w:p>
-      <w:pPr>
-        <w:jc w:val="both"/>
-        <w:rPr>
-          <w:rFonts w:ascii="Times New Roman" w:hAnsi="Times New Roman" w:cs="Times New Roman"/>
-        </w:rPr>
-      </w:pPr>
-    </w:p>
-    <w:p>
-      <w:pPr>
-        <w:jc w:val="both"/>
-        <w:rPr>
-          <w:rFonts w:ascii="Times New Roman" w:hAnsi="Times New Roman" w:cs="Times New Roman"/>
-        </w:rPr>
-      </w:pPr>
-    </w:p>
-    <w:p>
-      <w:pPr>
-        <w:jc w:val="both"/>
-        <w:rPr>
-          <w:rFonts w:ascii="Times New Roman" w:hAnsi="Times New Roman" w:cs="Times New Roman"/>
-        </w:rPr>
-      </w:pPr>
-    </w:p>
-    <w:p>
-      <w:pPr>
-        <w:jc w:val="both"/>
-        <w:rPr>
-          <w:rFonts w:ascii="Times New Roman" w:hAnsi="Times New Roman" w:cs="Times New Roman"/>
-        </w:rPr>
-      </w:pPr>
-    </w:p>
-    <w:p>
-      <w:pPr>
-        <w:jc w:val="both"/>
-        <w:rPr>
-          <w:rFonts w:ascii="Times New Roman" w:hAnsi="Times New Roman" w:cs="Times New Roman"/>
-        </w:rPr>
-      </w:pPr>
-    </w:p>
-    <w:p>
-      <w:pPr>
-        <w:jc w:val="both"/>
-        <w:rPr>
-          <w:rFonts w:ascii="Times New Roman" w:hAnsi="Times New Roman" w:cs="Times New Roman"/>
-        </w:rPr>
-      </w:pPr>
-    </w:p>
-    <w:p>
-      <w:pPr>
-        <w:jc w:val="both"/>
-        <w:rPr>
-          <w:rFonts w:ascii="Times New Roman" w:hAnsi="Times New Roman" w:cs="Times New Roman"/>
-        </w:rPr>
-      </w:pPr>
-    </w:p>
-    <w:p>
-      <w:pPr>
-        <w:jc w:val="both"/>
-        <w:rPr>
-          <w:rFonts w:ascii="Times New Roman" w:hAnsi="Times New Roman" w:cs="Times New Roman"/>
-        </w:rPr>
-      </w:pPr>
-    </w:p>
-    <w:p>
-      <w:pPr>
-        <w:jc w:val="both"/>
-        <w:rPr>
-          <w:rFonts w:ascii="Times New Roman" w:hAnsi="Times New Roman" w:cs="Times New Roman"/>
-        </w:rPr>
-      </w:pPr>
-    </w:p>
-    <w:p>
-      <w:pPr>
-        <w:jc w:val="both"/>
-        <w:rPr>
-          <w:rFonts w:ascii="Times New Roman" w:hAnsi="Times New Roman" w:cs="Times New Roman"/>
-        </w:rPr>
-      </w:pPr>
-    </w:p>
-    <w:p>
-      <w:pPr>
-        <w:jc w:val="both"/>
-        <w:rPr>
-          <w:rFonts w:ascii="Times New Roman" w:hAnsi="Times New Roman" w:cs="Times New Roman"/>
-        </w:rPr>
-      </w:pPr>
-    </w:p>
-    <w:p>
-      <w:pPr>
-        <w:jc w:val="both"/>
-        <w:rPr>
-          <w:rFonts w:ascii="Times New Roman" w:hAnsi="Times New Roman" w:cs="Times New Roman"/>
-        </w:rPr>
-      </w:pPr>
-    </w:p>
-    <w:p>
-      <w:pPr>
-        <w:jc w:val="both"/>
-        <w:rPr>
-          <w:rFonts w:ascii="Times New Roman" w:hAnsi="Times New Roman" w:cs="Times New Roman"/>
-        </w:rPr>
-      </w:pPr>
-    </w:p>
-    <w:p>
-      <w:pPr>
-        <w:jc w:val="both"/>
-        <w:rPr>
-          <w:rFonts w:ascii="Times New Roman" w:hAnsi="Times New Roman" w:cs="Times New Roman"/>
-        </w:rPr>
-      </w:pPr>
-    </w:p>
-    <w:p>
-      <w:pPr>
-        <w:jc w:val="both"/>
-        <w:rPr>
-          <w:rFonts w:ascii="Times New Roman" w:hAnsi="Times New Roman" w:cs="Times New Roman"/>
-        </w:rPr>
-      </w:pPr>
-    </w:p>
-    <w:p>
-      <w:pPr>
-        <w:jc w:val="both"/>
-        <w:rPr>
-          <w:rFonts w:ascii="Times New Roman" w:hAnsi="Times New Roman" w:cs="Times New Roman"/>
-        </w:rPr>
-      </w:pPr>
-    </w:p>
-    <w:p>
-      <w:pPr>
-        <w:pStyle w:val="ListParagraph"/>
-        <w:numPr>
-          <w:ilvl w:val="0"/>
-          <w:numId w:val="2"/>
-        </w:numPr>
-        <w:jc w:val="both"/>
-        <w:rPr>
-          <w:rFonts w:ascii="Times New Roman" w:hAnsi="Times New Roman" w:cs="Times New Roman"/>
-          <w:b/>
-          <w:sz w:val="28"/>
-        </w:rPr>
-      </w:pPr>
-      <w:r>
-        <w:rPr>
-          <w:rFonts w:ascii="Times New Roman" w:hAnsi="Times New Roman" w:cs="Times New Roman"/>
-          <w:b/>
-          <w:sz w:val="28"/>
-        </w:rPr>
-        <w:t xml:space="preserve">Weber, </w:t>
-      </w:r>
-      <w:proofErr w:type="spellStart"/>
-      <w:proofErr w:type="gramStart"/>
-      <w:r>
-        <w:rPr>
-          <w:rFonts w:ascii="Times New Roman" w:hAnsi="Times New Roman" w:cs="Times New Roman"/>
-          <w:b/>
-          <w:sz w:val="28"/>
-        </w:rPr>
-        <w:t>S.Nepal</w:t>
-      </w:r>
-      <w:proofErr w:type="spellEnd"/>
-      <w:proofErr w:type="gramEnd"/>
-      <w:r>
-        <w:rPr>
-          <w:rFonts w:ascii="Times New Roman" w:hAnsi="Times New Roman" w:cs="Times New Roman"/>
-          <w:b/>
-          <w:sz w:val="28"/>
-        </w:rPr>
-        <w:t xml:space="preserve"> and </w:t>
-      </w:r>
-      <w:proofErr w:type="spellStart"/>
-      <w:r>
-        <w:rPr>
-          <w:rFonts w:ascii="Times New Roman" w:hAnsi="Times New Roman" w:cs="Times New Roman"/>
-          <w:b/>
-          <w:sz w:val="28"/>
-        </w:rPr>
-        <w:t>L.Zhu</w:t>
-      </w:r>
-      <w:proofErr w:type="spellEnd"/>
-      <w:r>
-        <w:rPr>
-          <w:rFonts w:ascii="Times New Roman" w:hAnsi="Times New Roman" w:cs="Times New Roman"/>
-          <w:b/>
-          <w:sz w:val="28"/>
-        </w:rPr>
-        <w:t>,</w:t>
-      </w:r>
-      <w:r>
-        <w:rPr>
-          <w:rFonts w:ascii="Times New Roman" w:hAnsi="Times New Roman" w:cs="Times New Roman"/>
-          <w:b/>
-          <w:sz w:val="28"/>
-        </w:rPr>
-        <w:t xml:space="preserve"> </w:t>
-      </w:r>
-      <w:r>
-        <w:rPr>
-          <w:rFonts w:ascii="Times New Roman" w:hAnsi="Times New Roman" w:cs="Times New Roman"/>
-          <w:b/>
-          <w:sz w:val="28"/>
-        </w:rPr>
-        <w:t>“</w:t>
-      </w:r>
-      <w:r>
-        <w:rPr>
-          <w:rFonts w:ascii="Times New Roman" w:hAnsi="Times New Roman" w:cs="Times New Roman"/>
-          <w:b/>
-          <w:sz w:val="28"/>
-        </w:rPr>
-        <w:t>Developing Dependable and Secure Cloud Applications</w:t>
-      </w:r>
-      <w:r>
-        <w:rPr>
-          <w:rFonts w:ascii="Times New Roman" w:hAnsi="Times New Roman" w:cs="Times New Roman"/>
-          <w:b/>
-          <w:sz w:val="28"/>
-        </w:rPr>
-        <w:t>,”</w:t>
-      </w:r>
-      <w:r>
-        <w:rPr>
-          <w:rFonts w:ascii="Times New Roman" w:hAnsi="Times New Roman" w:cs="Times New Roman"/>
-          <w:b/>
-          <w:sz w:val="28"/>
-        </w:rPr>
-        <w:t xml:space="preserve"> </w:t>
-      </w:r>
-      <w:r>
-        <w:rPr>
-          <w:rFonts w:ascii="Times New Roman" w:hAnsi="Times New Roman" w:cs="Times New Roman"/>
-          <w:b/>
-          <w:i/>
-          <w:sz w:val="28"/>
-        </w:rPr>
-        <w:t>IEEE Internet Computing</w:t>
-      </w:r>
-      <w:r>
-        <w:rPr>
-          <w:rFonts w:ascii="Times New Roman" w:hAnsi="Times New Roman" w:cs="Times New Roman"/>
-          <w:b/>
-          <w:sz w:val="28"/>
-        </w:rPr>
-        <w:t>, vol. 20, no. 3, pp. 74–79, 2016.</w:t>
-      </w:r>
-      <w:r>
-        <w:rPr>
-          <w:rFonts w:ascii="Times New Roman" w:hAnsi="Times New Roman" w:cs="Times New Roman"/>
-          <w:b/>
-          <w:sz w:val="28"/>
-        </w:rPr>
-        <w:t xml:space="preserve"> </w:t>
-      </w:r>
-    </w:p>
-    <w:p>
-      <w:pPr>
-        <w:jc w:val="center"/>
-        <w:rPr>
-          <w:rFonts w:ascii="Times New Roman" w:hAnsi="Times New Roman" w:cs="Times New Roman"/>
-        </w:rPr>
-      </w:pPr>
-    </w:p>
-    <w:p>
-      <w:pPr>
-        <w:rPr>
-          <w:rFonts w:ascii="Times New Roman" w:hAnsi="Times New Roman" w:cs="Times New Roman"/>
-        </w:rPr>
-      </w:pPr>
-    </w:p>
-    <w:p>
-      <w:pPr>
-        <w:rPr>
-          <w:rFonts w:ascii="Times New Roman" w:hAnsi="Times New Roman" w:cs="Times New Roman"/>
-          <w:sz w:val="28"/>
-        </w:rPr>
-      </w:pPr>
-      <w:r>
-        <w:rPr>
-          <w:rFonts w:ascii="Times New Roman" w:hAnsi="Times New Roman" w:cs="Times New Roman"/>
-          <w:b/>
-          <w:sz w:val="28"/>
-        </w:rPr>
-        <w:t>Summary</w:t>
-      </w:r>
-      <w:r>
-        <w:rPr>
-          <w:rFonts w:ascii="Times New Roman" w:hAnsi="Times New Roman" w:cs="Times New Roman"/>
-          <w:b/>
-          <w:sz w:val="28"/>
-        </w:rPr>
-        <w:t xml:space="preserve"> of the Topic</w:t>
-      </w:r>
-    </w:p>
-    <w:p>
-      <w:pPr>
-        <w:rPr>
-          <w:rFonts w:ascii="Times New Roman" w:hAnsi="Times New Roman" w:cs="Times New Roman"/>
-          <w:b/>
-        </w:rPr>
-      </w:pPr>
-    </w:p>
-    <w:p>
-      <w:pPr>
-        <w:jc w:val="both"/>
-        <w:rPr>
-          <w:rFonts w:ascii="Times New Roman" w:hAnsi="Times New Roman" w:cs="Times New Roman"/>
-        </w:rPr>
-      </w:pPr>
-      <w:r>
-        <w:rPr>
-          <w:rFonts w:ascii="Times New Roman" w:hAnsi="Times New Roman" w:cs="Times New Roman"/>
-        </w:rPr>
-        <w:t xml:space="preserve">With the growing number of applications being provided as “Software-as-a-Service (SaaS)” [1] through </w:t>
-      </w:r>
-      <w:r>
-        <w:rPr>
-          <w:rFonts w:ascii="Times New Roman" w:hAnsi="Times New Roman" w:cs="Times New Roman"/>
-        </w:rPr>
-        <w:t xml:space="preserve">cloud settings such as </w:t>
-      </w:r>
-      <w:r>
-        <w:rPr>
-          <w:rFonts w:ascii="Times New Roman" w:hAnsi="Times New Roman" w:cs="Times New Roman"/>
-        </w:rPr>
-        <w:t>“Infrastructure-as-a-Service (IaaS)”</w:t>
-      </w:r>
-      <w:r>
-        <w:rPr>
-          <w:rFonts w:ascii="Times New Roman" w:hAnsi="Times New Roman" w:cs="Times New Roman"/>
-        </w:rPr>
-        <w:t xml:space="preserve"> [1]</w:t>
-      </w:r>
-      <w:r>
-        <w:rPr>
-          <w:rFonts w:ascii="Times New Roman" w:hAnsi="Times New Roman" w:cs="Times New Roman"/>
-        </w:rPr>
-        <w:t xml:space="preserve"> or “Platform-as-a-Service (PaaS)”</w:t>
-      </w:r>
-      <w:r>
-        <w:rPr>
-          <w:rFonts w:ascii="Times New Roman" w:hAnsi="Times New Roman" w:cs="Times New Roman"/>
-        </w:rPr>
-        <w:t xml:space="preserve"> [1]</w:t>
-      </w:r>
-      <w:r>
-        <w:rPr>
-          <w:rFonts w:ascii="Times New Roman" w:hAnsi="Times New Roman" w:cs="Times New Roman"/>
-        </w:rPr>
-        <w:t>,</w:t>
-      </w:r>
-      <w:r>
-        <w:rPr>
-          <w:rFonts w:ascii="Times New Roman" w:hAnsi="Times New Roman" w:cs="Times New Roman"/>
-        </w:rPr>
-        <w:t xml:space="preserve"> </w:t>
-      </w:r>
-      <w:r>
-        <w:rPr>
-          <w:rFonts w:ascii="Times New Roman" w:hAnsi="Times New Roman" w:cs="Times New Roman"/>
-        </w:rPr>
-        <w:t>new techniques of deployment such as “DevOps” or “Development and Operations” [1] and “Continuous Deployment P</w:t>
-      </w:r>
-      <w:r>
-        <w:rPr>
-          <w:rFonts w:ascii="Times New Roman" w:hAnsi="Times New Roman" w:cs="Times New Roman"/>
-        </w:rPr>
-        <w:t>ipeline (CDP)</w:t>
-      </w:r>
-      <w:r>
-        <w:rPr>
-          <w:rFonts w:ascii="Times New Roman" w:hAnsi="Times New Roman" w:cs="Times New Roman"/>
-        </w:rPr>
-        <w:t>”</w:t>
-      </w:r>
-      <w:r>
-        <w:rPr>
-          <w:rFonts w:ascii="Times New Roman" w:hAnsi="Times New Roman" w:cs="Times New Roman"/>
-        </w:rPr>
-        <w:t xml:space="preserve"> [1]</w:t>
-      </w:r>
-      <w:r>
-        <w:rPr>
-          <w:rFonts w:ascii="Times New Roman" w:hAnsi="Times New Roman" w:cs="Times New Roman"/>
-        </w:rPr>
-        <w:t xml:space="preserve"> are being embraced by </w:t>
-      </w:r>
-      <w:r>
-        <w:rPr>
-          <w:rFonts w:ascii="Times New Roman" w:hAnsi="Times New Roman" w:cs="Times New Roman"/>
-        </w:rPr>
-        <w:t>majority of the information technology industries.</w:t>
-      </w:r>
-      <w:r>
-        <w:rPr>
-          <w:rFonts w:ascii="Times New Roman" w:hAnsi="Times New Roman" w:cs="Times New Roman"/>
-        </w:rPr>
-        <w:t xml:space="preserve"> </w:t>
-      </w:r>
-      <w:r>
-        <w:rPr>
-          <w:rFonts w:ascii="Times New Roman" w:hAnsi="Times New Roman" w:cs="Times New Roman"/>
-        </w:rPr>
-        <w:t>Consequently, new challenges to security (confidentiality, integrity and availability) and dependability (availability, reliability, safety, integrity and maintainability)</w:t>
-      </w:r>
-      <w:r>
-        <w:rPr>
-          <w:rFonts w:ascii="Times New Roman" w:hAnsi="Times New Roman" w:cs="Times New Roman"/>
-        </w:rPr>
-        <w:t xml:space="preserve"> </w:t>
-      </w:r>
-      <w:r>
-        <w:rPr>
-          <w:rFonts w:ascii="Times New Roman" w:hAnsi="Times New Roman" w:cs="Times New Roman"/>
-        </w:rPr>
-        <w:t>have arisen</w:t>
-      </w:r>
-      <w:r>
-        <w:rPr>
-          <w:rFonts w:ascii="Times New Roman" w:hAnsi="Times New Roman" w:cs="Times New Roman"/>
-        </w:rPr>
-        <w:t xml:space="preserve"> as a result, which has created a tradeoff between </w:t>
-      </w:r>
-      <w:r>
-        <w:rPr>
-          <w:rFonts w:ascii="Times New Roman" w:hAnsi="Times New Roman" w:cs="Times New Roman"/>
-        </w:rPr>
-        <w:t>speed and full-automation in deployment, and security of the deployment mechanisms.</w:t>
-      </w:r>
-      <w:r>
-        <w:rPr>
-          <w:rFonts w:ascii="Times New Roman" w:hAnsi="Times New Roman" w:cs="Times New Roman"/>
-        </w:rPr>
-        <w:t xml:space="preserve"> </w:t>
-      </w:r>
-      <w:r>
-        <w:rPr>
-          <w:rFonts w:ascii="Times New Roman" w:hAnsi="Times New Roman" w:cs="Times New Roman"/>
-        </w:rPr>
-        <w:t xml:space="preserve">A better perspective about the various security challenges in cloud-based applications </w:t>
-      </w:r>
-      <w:r>
-        <w:rPr>
-          <w:rFonts w:ascii="Times New Roman" w:hAnsi="Times New Roman" w:cs="Times New Roman"/>
-        </w:rPr>
-        <w:t xml:space="preserve">can be </w:t>
-      </w:r>
-      <w:r>
-        <w:rPr>
-          <w:rFonts w:ascii="Times New Roman" w:hAnsi="Times New Roman" w:cs="Times New Roman"/>
-        </w:rPr>
-        <w:t>a</w:t>
-      </w:r>
-      <w:r>
-        <w:rPr>
-          <w:rFonts w:ascii="Times New Roman" w:hAnsi="Times New Roman" w:cs="Times New Roman"/>
-        </w:rPr>
-        <w:t>chieved</w:t>
-      </w:r>
-      <w:r>
-        <w:rPr>
-          <w:rFonts w:ascii="Times New Roman" w:hAnsi="Times New Roman" w:cs="Times New Roman"/>
-        </w:rPr>
-        <w:t xml:space="preserve"> through a thorough review of the “SaaS Security Life Cycle (SSLC)” [1]. SSLC consists of 5 phases – </w:t>
-      </w:r>
-      <w:r>
-        <w:rPr>
-          <w:rFonts w:ascii="Times New Roman" w:hAnsi="Times New Roman" w:cs="Times New Roman"/>
-        </w:rPr>
-        <w:t xml:space="preserve">i. </w:t>
-      </w:r>
-      <w:r>
-        <w:rPr>
-          <w:rFonts w:ascii="Times New Roman" w:hAnsi="Times New Roman" w:cs="Times New Roman"/>
-        </w:rPr>
-        <w:t xml:space="preserve">development, </w:t>
-      </w:r>
-      <w:r>
-        <w:rPr>
-          <w:rFonts w:ascii="Times New Roman" w:hAnsi="Times New Roman" w:cs="Times New Roman"/>
-        </w:rPr>
-        <w:t xml:space="preserve">ii. </w:t>
-      </w:r>
-      <w:r>
-        <w:rPr>
-          <w:rFonts w:ascii="Times New Roman" w:hAnsi="Times New Roman" w:cs="Times New Roman"/>
-        </w:rPr>
-        <w:t xml:space="preserve">delivery and deployment, </w:t>
-      </w:r>
-      <w:r>
-        <w:rPr>
-          <w:rFonts w:ascii="Times New Roman" w:hAnsi="Times New Roman" w:cs="Times New Roman"/>
-        </w:rPr>
-        <w:t xml:space="preserve">iii. </w:t>
-      </w:r>
-      <w:r>
-        <w:rPr>
-          <w:rFonts w:ascii="Times New Roman" w:hAnsi="Times New Roman" w:cs="Times New Roman"/>
-        </w:rPr>
-        <w:t xml:space="preserve">execution and maintenance, </w:t>
-      </w:r>
-      <w:r>
-        <w:rPr>
-          <w:rFonts w:ascii="Times New Roman" w:hAnsi="Times New Roman" w:cs="Times New Roman"/>
-        </w:rPr>
-        <w:t xml:space="preserve">iv. </w:t>
-      </w:r>
-      <w:r>
-        <w:rPr>
-          <w:rFonts w:ascii="Times New Roman" w:hAnsi="Times New Roman" w:cs="Times New Roman"/>
-        </w:rPr>
-        <w:t xml:space="preserve">termination and </w:t>
-      </w:r>
-      <w:r>
-        <w:rPr>
-          <w:rFonts w:ascii="Times New Roman" w:hAnsi="Times New Roman" w:cs="Times New Roman"/>
-        </w:rPr>
-        <w:t xml:space="preserve">v. </w:t>
-      </w:r>
-      <w:r>
-        <w:rPr>
-          <w:rFonts w:ascii="Times New Roman" w:hAnsi="Times New Roman" w:cs="Times New Roman"/>
-        </w:rPr>
-        <w:t>data storage</w:t>
-      </w:r>
-      <w:r>
-        <w:rPr>
-          <w:rFonts w:ascii="Times New Roman" w:hAnsi="Times New Roman" w:cs="Times New Roman"/>
-        </w:rPr>
-        <w:t xml:space="preserve"> [1]</w:t>
-      </w:r>
-      <w:r>
-        <w:rPr>
-          <w:rFonts w:ascii="Times New Roman" w:hAnsi="Times New Roman" w:cs="Times New Roman"/>
-        </w:rPr>
-        <w:t>.</w:t>
-      </w:r>
-      <w:r>
-        <w:rPr>
-          <w:rFonts w:ascii="Times New Roman" w:hAnsi="Times New Roman" w:cs="Times New Roman"/>
-        </w:rPr>
-        <w:t xml:space="preserve"> </w:t>
-      </w:r>
-      <w:r>
-        <w:rPr>
-          <w:rFonts w:ascii="Times New Roman" w:hAnsi="Times New Roman" w:cs="Times New Roman"/>
-        </w:rPr>
-        <w:t>Typically, SSLC is a combination</w:t>
-      </w:r>
-      <w:r>
-        <w:rPr>
-          <w:rFonts w:ascii="Times New Roman" w:hAnsi="Times New Roman" w:cs="Times New Roman"/>
-        </w:rPr>
-        <w:t xml:space="preserve"> of the standard Software Development Life Cycle (SDLC) and the standard “Data Security Life Cycle (DSLC)” [1]. Phases of a standard DSLC consists of </w:t>
-      </w:r>
-      <w:r>
-        <w:rPr>
-          <w:rFonts w:ascii="Times New Roman" w:hAnsi="Times New Roman" w:cs="Times New Roman"/>
-        </w:rPr>
-        <w:t xml:space="preserve">“creating, storing, using, sharing, archiving and destroying” [1]. </w:t>
-      </w:r>
-    </w:p>
-    <w:p>
-      <w:pPr>
-        <w:jc w:val="both"/>
-        <w:rPr>
-          <w:rFonts w:ascii="Times New Roman" w:hAnsi="Times New Roman" w:cs="Times New Roman"/>
-        </w:rPr>
-      </w:pPr>
-    </w:p>
-    <w:p>
-      <w:pPr>
-        <w:jc w:val="both"/>
-        <w:rPr>
-          <w:rFonts w:ascii="Times New Roman" w:hAnsi="Times New Roman" w:cs="Times New Roman"/>
-        </w:rPr>
-      </w:pPr>
-      <w:r>
-        <w:rPr>
-          <w:rFonts w:ascii="Times New Roman" w:hAnsi="Times New Roman" w:cs="Times New Roman"/>
-        </w:rPr>
-        <w:t xml:space="preserve">In the Development phase of SSLC, security and dependability requirements are specified through the “requirements gathering” and “design” steps of the </w:t>
-      </w:r>
-      <w:r>
-        <w:rPr>
-          <w:rFonts w:ascii="Times New Roman" w:hAnsi="Times New Roman" w:cs="Times New Roman"/>
-        </w:rPr>
-        <w:t>integrated</w:t>
-      </w:r>
-      <w:r>
-        <w:rPr>
-          <w:rFonts w:ascii="Times New Roman" w:hAnsi="Times New Roman" w:cs="Times New Roman"/>
-        </w:rPr>
-        <w:t xml:space="preserve"> SDLC</w:t>
-      </w:r>
-      <w:r>
-        <w:rPr>
-          <w:rFonts w:ascii="Times New Roman" w:hAnsi="Times New Roman" w:cs="Times New Roman"/>
-        </w:rPr>
-        <w:t xml:space="preserve"> process. The “implementation” and “testing” steps of the SDLC can be executed in two ways: i. fully traditional or ii. fully in-cloud. Fully traditional strategy offers more control to the development team as they are typically performed in their local machines, while fully in-cloud relies entirely on cloud technologies rather than the developers themselves. The security challenges lie within the in-cloud strategy, where the stored components of the application are susceptible to attack</w:t>
-      </w:r>
-      <w:r>
-        <w:rPr>
-          <w:rFonts w:ascii="Times New Roman" w:hAnsi="Times New Roman" w:cs="Times New Roman"/>
-        </w:rPr>
-        <w:t>s. Further, migration of applications from one cloud service provider to another is also subject to security risks.</w:t>
-      </w:r>
-      <w:r>
-        <w:rPr>
-          <w:rFonts w:ascii="Times New Roman" w:hAnsi="Times New Roman" w:cs="Times New Roman"/>
-        </w:rPr>
-        <w:t xml:space="preserve"> </w:t>
-      </w:r>
-    </w:p>
-    <w:p>
-      <w:pPr>
-        <w:jc w:val="both"/>
-        <w:rPr>
-          <w:rFonts w:ascii="Times New Roman" w:hAnsi="Times New Roman" w:cs="Times New Roman"/>
-        </w:rPr>
-      </w:pPr>
-    </w:p>
-    <w:p>
-      <w:pPr>
-        <w:jc w:val="both"/>
-        <w:rPr>
-          <w:rFonts w:ascii="Times New Roman" w:hAnsi="Times New Roman" w:cs="Times New Roman"/>
-        </w:rPr>
-      </w:pPr>
-      <w:r>
-        <w:rPr>
-          <w:rFonts w:ascii="Times New Roman" w:hAnsi="Times New Roman" w:cs="Times New Roman"/>
-        </w:rPr>
-        <w:t xml:space="preserve">Delivery and Deployment phase of SSLC can ensure maximized security and dependability by relying on </w:t>
-      </w:r>
-      <w:r>
-        <w:rPr>
-          <w:rFonts w:ascii="Times New Roman" w:hAnsi="Times New Roman" w:cs="Times New Roman"/>
-        </w:rPr>
-        <w:t>“</w:t>
-      </w:r>
-      <w:r>
-        <w:rPr>
-          <w:rFonts w:ascii="Times New Roman" w:hAnsi="Times New Roman" w:cs="Times New Roman"/>
-        </w:rPr>
-        <w:t>continuous delivery</w:t>
-      </w:r>
-      <w:r>
-        <w:rPr>
-          <w:rFonts w:ascii="Times New Roman" w:hAnsi="Times New Roman" w:cs="Times New Roman"/>
-        </w:rPr>
-        <w:t>” [1]</w:t>
-      </w:r>
-      <w:r>
-        <w:rPr>
-          <w:rFonts w:ascii="Times New Roman" w:hAnsi="Times New Roman" w:cs="Times New Roman"/>
-        </w:rPr>
-        <w:t xml:space="preserve"> or </w:t>
-      </w:r>
-      <w:r>
-        <w:rPr>
-          <w:rFonts w:ascii="Times New Roman" w:hAnsi="Times New Roman" w:cs="Times New Roman"/>
-        </w:rPr>
-        <w:t>“</w:t>
-      </w:r>
-      <w:r>
-        <w:rPr>
-          <w:rFonts w:ascii="Times New Roman" w:hAnsi="Times New Roman" w:cs="Times New Roman"/>
-        </w:rPr>
-        <w:t>continuous deployment</w:t>
-      </w:r>
-      <w:r>
-        <w:rPr>
-          <w:rFonts w:ascii="Times New Roman" w:hAnsi="Times New Roman" w:cs="Times New Roman"/>
-        </w:rPr>
-        <w:t>” [1]</w:t>
-      </w:r>
-      <w:r>
-        <w:rPr>
-          <w:rFonts w:ascii="Times New Roman" w:hAnsi="Times New Roman" w:cs="Times New Roman"/>
-        </w:rPr>
-        <w:t>.</w:t>
-      </w:r>
-      <w:r>
-        <w:rPr>
-          <w:rFonts w:ascii="Times New Roman" w:hAnsi="Times New Roman" w:cs="Times New Roman"/>
-        </w:rPr>
-        <w:t xml:space="preserve"> Continuous </w:t>
-      </w:r>
-      <w:r>
-        <w:rPr>
-          <w:rFonts w:ascii="Times New Roman" w:hAnsi="Times New Roman" w:cs="Times New Roman"/>
-        </w:rPr>
-        <w:t>d</w:t>
-      </w:r>
-      <w:r>
-        <w:rPr>
-          <w:rFonts w:ascii="Times New Roman" w:hAnsi="Times New Roman" w:cs="Times New Roman"/>
-        </w:rPr>
-        <w:t>elivery</w:t>
-      </w:r>
-      <w:r>
-        <w:rPr>
-          <w:rFonts w:ascii="Times New Roman" w:hAnsi="Times New Roman" w:cs="Times New Roman"/>
-        </w:rPr>
-        <w:t xml:space="preserve"> provides the confirmation about the completeness of the testing process and clearance to deploy the application. Continuous deployment automatically deploys the changes after each testing process</w:t>
-      </w:r>
-      <w:r>
-        <w:rPr>
-          <w:rFonts w:ascii="Times New Roman" w:hAnsi="Times New Roman" w:cs="Times New Roman"/>
-        </w:rPr>
-        <w:t xml:space="preserve">. The researchers of the paper have </w:t>
-      </w:r>
-      <w:r>
-        <w:rPr>
-          <w:rFonts w:ascii="Times New Roman" w:hAnsi="Times New Roman" w:cs="Times New Roman"/>
-        </w:rPr>
-        <w:t>introduced a solution to increase the dependability of the deployment process in cloud, which is called the “Process-Oriented Dependability</w:t>
-      </w:r>
-      <w:r>
-        <w:rPr>
-          <w:rFonts w:ascii="Times New Roman" w:hAnsi="Times New Roman" w:cs="Times New Roman"/>
-        </w:rPr>
-        <w:t xml:space="preserve"> (POD)</w:t>
-      </w:r>
-      <w:r>
-        <w:rPr>
-          <w:rFonts w:ascii="Times New Roman" w:hAnsi="Times New Roman" w:cs="Times New Roman"/>
-        </w:rPr>
-        <w:t xml:space="preserve"> Framework”</w:t>
-      </w:r>
-      <w:r>
-        <w:rPr>
-          <w:rFonts w:ascii="Times New Roman" w:hAnsi="Times New Roman" w:cs="Times New Roman"/>
-        </w:rPr>
-        <w:t xml:space="preserve"> [1], which mostly utilizes cloud metrics and logs from various operation tools</w:t>
-      </w:r>
-      <w:r>
-        <w:rPr>
-          <w:rFonts w:ascii="Times New Roman" w:hAnsi="Times New Roman" w:cs="Times New Roman"/>
-        </w:rPr>
-        <w:t xml:space="preserve"> in combination with the annotated model of the pro</w:t>
-      </w:r>
-      <w:r>
-        <w:rPr>
-          <w:rFonts w:ascii="Times New Roman" w:hAnsi="Times New Roman" w:cs="Times New Roman"/>
-        </w:rPr>
-        <w:t>cesses.</w:t>
-      </w:r>
-    </w:p>
-    <w:p>
-      <w:pPr>
-        <w:jc w:val="both"/>
-        <w:rPr>
-          <w:rFonts w:ascii="Times New Roman" w:hAnsi="Times New Roman" w:cs="Times New Roman"/>
-        </w:rPr>
-      </w:pPr>
-    </w:p>
-    <w:p>
-      <w:pPr>
-        <w:jc w:val="both"/>
-        <w:rPr>
-          <w:rFonts w:ascii="Times New Roman" w:hAnsi="Times New Roman" w:cs="Times New Roman"/>
-        </w:rPr>
-      </w:pPr>
-      <w:r>
-        <w:rPr>
-          <w:rFonts w:ascii="Times New Roman" w:hAnsi="Times New Roman" w:cs="Times New Roman"/>
-        </w:rPr>
-        <w:t xml:space="preserve">In the Execution and Operation phase of the SSLC, </w:t>
-      </w:r>
-      <w:r>
-        <w:rPr>
-          <w:rFonts w:ascii="Times New Roman" w:hAnsi="Times New Roman" w:cs="Times New Roman"/>
-        </w:rPr>
-        <w:t xml:space="preserve">the biggest challenge to security is due to the </w:t>
-      </w:r>
-      <w:r>
-        <w:rPr>
-          <w:rFonts w:ascii="Times New Roman" w:hAnsi="Times New Roman" w:cs="Times New Roman"/>
-        </w:rPr>
-        <w:t>nature of virtualization and the concept of multitenancy in cloud services</w:t>
-      </w:r>
-      <w:r>
-        <w:rPr>
-          <w:rFonts w:ascii="Times New Roman" w:hAnsi="Times New Roman" w:cs="Times New Roman"/>
-        </w:rPr>
-        <w:t xml:space="preserve"> [1]</w:t>
-      </w:r>
-      <w:r>
-        <w:rPr>
-          <w:rFonts w:ascii="Times New Roman" w:hAnsi="Times New Roman" w:cs="Times New Roman"/>
-        </w:rPr>
-        <w:t>.</w:t>
-      </w:r>
-      <w:r>
-        <w:rPr>
-          <w:rFonts w:ascii="Times New Roman" w:hAnsi="Times New Roman" w:cs="Times New Roman"/>
-        </w:rPr>
-        <w:t xml:space="preserve"> Multitenancy exposes cloud servers</w:t>
-      </w:r>
-      <w:r>
-        <w:rPr>
-          <w:rFonts w:ascii="Times New Roman" w:hAnsi="Times New Roman" w:cs="Times New Roman"/>
-        </w:rPr>
-        <w:t>, data and processes</w:t>
-      </w:r>
-      <w:r>
-        <w:rPr>
-          <w:rFonts w:ascii="Times New Roman" w:hAnsi="Times New Roman" w:cs="Times New Roman"/>
-        </w:rPr>
-        <w:t xml:space="preserve"> </w:t>
-      </w:r>
-      <w:r>
-        <w:rPr>
-          <w:rFonts w:ascii="Times New Roman" w:hAnsi="Times New Roman" w:cs="Times New Roman"/>
-        </w:rPr>
-        <w:t>to threats that can emerge from both remote attackers and the tenants or administrators to the cloud services.</w:t>
-      </w:r>
-      <w:r>
-        <w:rPr>
-          <w:rFonts w:ascii="Times New Roman" w:hAnsi="Times New Roman" w:cs="Times New Roman"/>
-        </w:rPr>
-        <w:t xml:space="preserve"> Additionally, Virtual Machines (VMs) and their images are vulnerable to security risks especially when they are dormant, as a consequence of being left out or forgotten during security upgrades.</w:t>
-      </w:r>
-      <w:r>
-        <w:rPr>
-          <w:rFonts w:ascii="Times New Roman" w:hAnsi="Times New Roman" w:cs="Times New Roman"/>
-        </w:rPr>
-        <w:t xml:space="preserve"> Virtual Machine Monitors (VMMs) such as Hypervisors</w:t>
-      </w:r>
-      <w:r>
-        <w:rPr>
-          <w:rFonts w:ascii="Times New Roman" w:hAnsi="Times New Roman" w:cs="Times New Roman"/>
-        </w:rPr>
-        <w:t xml:space="preserve"> [1] are extremely effective in detecting attacks and vulnerabilities of deployed applications, however, VMMs often provide a “single-point of failure” [1] if the attacker takes control of the VMM itself.</w:t>
+        </w:rPr>
+        <w:t>” [</w:t>
+      </w:r>
+      <w:r>
+        <w:rPr>
+          <w:rFonts w:ascii="Times New Roman" w:hAnsi="Times New Roman" w:cs="Times New Roman"/>
+        </w:rPr>
+        <w:t>2</w:t>
+      </w:r>
+      <w:r>
+        <w:rPr>
+          <w:rFonts w:ascii="Times New Roman" w:hAnsi="Times New Roman" w:cs="Times New Roman"/>
+        </w:rPr>
+        <w:t>], a “Key-Management Service (KMS</w:t>
+      </w:r>
+      <w:r>
+        <w:rPr>
+          <w:rFonts w:ascii="Times New Roman" w:hAnsi="Times New Roman" w:cs="Times New Roman"/>
+        </w:rPr>
+        <w:t>)”</w:t>
+      </w:r>
+      <w:r>
+        <w:rPr>
+          <w:rFonts w:ascii="Times New Roman" w:hAnsi="Times New Roman" w:cs="Times New Roman"/>
+        </w:rPr>
+        <w:t xml:space="preserve"> [2]</w:t>
+      </w:r>
+      <w:r>
+        <w:rPr>
+          <w:rFonts w:ascii="Times New Roman" w:hAnsi="Times New Roman" w:cs="Times New Roman"/>
+        </w:rPr>
+        <w:t xml:space="preserve"> based solution to ensure secure data deletion. </w:t>
       </w:r>
     </w:p>
     <w:p>
@@ -1598,138 +1532,6 @@
           <w:rFonts w:ascii="Times New Roman" w:hAnsi="Times New Roman" w:cs="Times New Roman"/>
         </w:rPr>
         <w:lastRenderedPageBreak/>
-        <w:t>Termination phase of the SSLC is concerned with the</w:t>
-      </w:r>
-      <w:r>
-        <w:rPr>
-          <w:rFonts w:ascii="Times New Roman" w:hAnsi="Times New Roman" w:cs="Times New Roman"/>
-        </w:rPr>
-        <w:t xml:space="preserve"> timely and secure termination of cloud applications. </w:t>
-      </w:r>
-      <w:r>
-        <w:rPr>
-          <w:rFonts w:ascii="Times New Roman" w:hAnsi="Times New Roman" w:cs="Times New Roman"/>
-        </w:rPr>
-        <w:t xml:space="preserve">Essentially, </w:t>
-      </w:r>
-      <w:r>
-        <w:rPr>
-          <w:rFonts w:ascii="Times New Roman" w:hAnsi="Times New Roman" w:cs="Times New Roman"/>
-        </w:rPr>
-        <w:t xml:space="preserve">the termination phase can face potential security challenges </w:t>
-      </w:r>
-      <w:r>
-        <w:rPr>
-          <w:rFonts w:ascii="Times New Roman" w:hAnsi="Times New Roman" w:cs="Times New Roman"/>
-        </w:rPr>
-        <w:t xml:space="preserve">in the process of </w:t>
-      </w:r>
-      <w:r>
-        <w:rPr>
-          <w:rFonts w:ascii="Times New Roman" w:hAnsi="Times New Roman" w:cs="Times New Roman"/>
-        </w:rPr>
-        <w:t>archiving and deleti</w:t>
-      </w:r>
-      <w:r>
-        <w:rPr>
-          <w:rFonts w:ascii="Times New Roman" w:hAnsi="Times New Roman" w:cs="Times New Roman"/>
-        </w:rPr>
-        <w:t>ng</w:t>
-      </w:r>
-      <w:r>
-        <w:rPr>
-          <w:rFonts w:ascii="Times New Roman" w:hAnsi="Times New Roman" w:cs="Times New Roman"/>
-        </w:rPr>
-        <w:t xml:space="preserve"> data.</w:t>
-      </w:r>
-      <w:r>
-        <w:rPr>
-          <w:rFonts w:ascii="Times New Roman" w:hAnsi="Times New Roman" w:cs="Times New Roman"/>
-        </w:rPr>
-        <w:t xml:space="preserve"> </w:t>
-      </w:r>
-      <w:r>
-        <w:rPr>
-          <w:rFonts w:ascii="Times New Roman" w:hAnsi="Times New Roman" w:cs="Times New Roman"/>
-        </w:rPr>
-        <w:t>Termination of a VM must ensure the security of VM images</w:t>
-      </w:r>
-      <w:r>
-        <w:rPr>
-          <w:rFonts w:ascii="Times New Roman" w:hAnsi="Times New Roman" w:cs="Times New Roman"/>
-        </w:rPr>
-        <w:t xml:space="preserve"> and that no data leakage has occurred.</w:t>
-      </w:r>
-      <w:r>
-        <w:rPr>
-          <w:rFonts w:ascii="Times New Roman" w:hAnsi="Times New Roman" w:cs="Times New Roman"/>
-        </w:rPr>
-        <w:t xml:space="preserve"> The researchers of the paper have proposed “</w:t>
-      </w:r>
-      <w:proofErr w:type="spellStart"/>
-      <w:r>
-        <w:rPr>
-          <w:rFonts w:ascii="Times New Roman" w:hAnsi="Times New Roman" w:cs="Times New Roman"/>
-        </w:rPr>
-        <w:t>TrustStore</w:t>
-      </w:r>
-      <w:proofErr w:type="spellEnd"/>
-      <w:r>
-        <w:rPr>
-          <w:rFonts w:ascii="Times New Roman" w:hAnsi="Times New Roman" w:cs="Times New Roman"/>
-        </w:rPr>
-        <w:t>” [</w:t>
-      </w:r>
-      <w:r>
-        <w:rPr>
-          <w:rFonts w:ascii="Times New Roman" w:hAnsi="Times New Roman" w:cs="Times New Roman"/>
-        </w:rPr>
-        <w:t>2</w:t>
-      </w:r>
-      <w:r>
-        <w:rPr>
-          <w:rFonts w:ascii="Times New Roman" w:hAnsi="Times New Roman" w:cs="Times New Roman"/>
-        </w:rPr>
-        <w:t>], a “Key-Management Service (KMS</w:t>
-      </w:r>
-      <w:r>
-        <w:rPr>
-          <w:rFonts w:ascii="Times New Roman" w:hAnsi="Times New Roman" w:cs="Times New Roman"/>
-        </w:rPr>
-        <w:t>)”</w:t>
-      </w:r>
-      <w:r>
-        <w:rPr>
-          <w:rFonts w:ascii="Times New Roman" w:hAnsi="Times New Roman" w:cs="Times New Roman"/>
-        </w:rPr>
-        <w:t xml:space="preserve"> [2]</w:t>
-      </w:r>
-      <w:r>
-        <w:rPr>
-          <w:rFonts w:ascii="Times New Roman" w:hAnsi="Times New Roman" w:cs="Times New Roman"/>
-        </w:rPr>
-        <w:t xml:space="preserve"> based solution to ensure secure data deletion. </w:t>
-      </w:r>
-    </w:p>
-    <w:p>
-      <w:pPr>
-        <w:jc w:val="both"/>
-        <w:rPr>
-          <w:rFonts w:ascii="Times New Roman" w:hAnsi="Times New Roman" w:cs="Times New Roman"/>
-        </w:rPr>
-      </w:pPr>
-    </w:p>
-    <w:p>
-      <w:pPr>
-        <w:jc w:val="both"/>
-        <w:rPr>
-          <w:rFonts w:ascii="Times New Roman" w:hAnsi="Times New Roman" w:cs="Times New Roman"/>
-        </w:rPr>
-      </w:pPr>
-      <w:r>
-        <w:rPr>
-          <w:rFonts w:ascii="Times New Roman" w:hAnsi="Times New Roman" w:cs="Times New Roman"/>
-        </w:rPr>
         <w:t>Lastly, and most importantly,</w:t>
       </w:r>
       <w:r>
@@ -2330,7 +2132,7 @@
           <w:b/>
           <w:sz w:val="28"/>
         </w:rPr>
-        <w:t>Solution Proposed</w:t>
+        <w:t xml:space="preserve">Proposed </w:t>
       </w:r>
       <w:r>
         <w:rPr>
@@ -2338,7 +2140,15 @@
           <w:b/>
           <w:sz w:val="28"/>
         </w:rPr>
-        <w:t xml:space="preserve"> - Bhanu</w:t>
+        <w:t xml:space="preserve">Solution </w:t>
+      </w:r>
+      <w:r>
+        <w:rPr>
+          <w:rFonts w:ascii="Times New Roman" w:hAnsi="Times New Roman" w:cs="Times New Roman"/>
+          <w:b/>
+          <w:sz w:val="28"/>
+        </w:rPr>
+        <w:t>- Bhanu</w:t>
       </w:r>
     </w:p>
     <w:p>
@@ -2731,49 +2541,47 @@
         </w:rPr>
         <w:t xml:space="preserve">[1] </w:t>
       </w:r>
-      <w:proofErr w:type="spellStart"/>
-      <w:proofErr w:type="gramStart"/>
-      <w:r>
-        <w:rPr>
-          <w:rFonts w:ascii="Times New Roman" w:hAnsi="Times New Roman" w:cs="Times New Roman"/>
-        </w:rPr>
-        <w:t>I.Weber</w:t>
-      </w:r>
-      <w:proofErr w:type="spellEnd"/>
-      <w:proofErr w:type="gramEnd"/>
-      <w:r>
-        <w:rPr>
-          <w:rFonts w:ascii="Times New Roman" w:hAnsi="Times New Roman" w:cs="Times New Roman"/>
-        </w:rPr>
-        <w:t xml:space="preserve">, </w:t>
-      </w:r>
-      <w:proofErr w:type="spellStart"/>
-      <w:r>
-        <w:rPr>
-          <w:rFonts w:ascii="Times New Roman" w:hAnsi="Times New Roman" w:cs="Times New Roman"/>
-        </w:rPr>
-        <w:t>S.Nepal</w:t>
-      </w:r>
-      <w:proofErr w:type="spellEnd"/>
-      <w:r>
-        <w:rPr>
-          <w:rFonts w:ascii="Times New Roman" w:hAnsi="Times New Roman" w:cs="Times New Roman"/>
-        </w:rPr>
-        <w:t xml:space="preserve"> and </w:t>
-      </w:r>
-      <w:proofErr w:type="spellStart"/>
-      <w:r>
-        <w:rPr>
-          <w:rFonts w:ascii="Times New Roman" w:hAnsi="Times New Roman" w:cs="Times New Roman"/>
-        </w:rPr>
-        <w:t>L.Zhu</w:t>
-      </w:r>
-      <w:proofErr w:type="spellEnd"/>
-      <w:r>
-        <w:rPr>
-          <w:rFonts w:ascii="Times New Roman" w:hAnsi="Times New Roman" w:cs="Times New Roman"/>
-        </w:rPr>
-        <w:t xml:space="preserve">, “Developing Dependable and Secure Cloud Applications,” </w:t>
+      <w:r>
+        <w:rPr>
+          <w:rFonts w:ascii="Times New Roman" w:hAnsi="Times New Roman" w:cs="Times New Roman"/>
+        </w:rPr>
+        <w:t>I.</w:t>
+      </w:r>
+      <w:r>
+        <w:rPr>
+          <w:rFonts w:ascii="Times New Roman" w:hAnsi="Times New Roman" w:cs="Times New Roman"/>
+        </w:rPr>
+        <w:t xml:space="preserve"> </w:t>
+      </w:r>
+      <w:r>
+        <w:rPr>
+          <w:rFonts w:ascii="Times New Roman" w:hAnsi="Times New Roman" w:cs="Times New Roman"/>
+        </w:rPr>
+        <w:t>Weber, S.</w:t>
+      </w:r>
+      <w:r>
+        <w:rPr>
+          <w:rFonts w:ascii="Times New Roman" w:hAnsi="Times New Roman" w:cs="Times New Roman"/>
+        </w:rPr>
+        <w:t xml:space="preserve"> </w:t>
+      </w:r>
+      <w:r>
+        <w:rPr>
+          <w:rFonts w:ascii="Times New Roman" w:hAnsi="Times New Roman" w:cs="Times New Roman"/>
+        </w:rPr>
+        <w:t>Nepal and L.</w:t>
+      </w:r>
+      <w:r>
+        <w:rPr>
+          <w:rFonts w:ascii="Times New Roman" w:hAnsi="Times New Roman" w:cs="Times New Roman"/>
+        </w:rPr>
+        <w:t xml:space="preserve"> </w:t>
+      </w:r>
+      <w:r>
+        <w:rPr>
+          <w:rFonts w:ascii="Times New Roman" w:hAnsi="Times New Roman" w:cs="Times New Roman"/>
+        </w:rPr>
+        <w:t xml:space="preserve">Zhu, “Developing Dependable and Secure Cloud Applications,” </w:t>
       </w:r>
       <w:r>
         <w:rPr>
@@ -2869,8 +2677,6 @@
         </w:rPr>
         <w:t xml:space="preserve"> </w:t>
       </w:r>
-      <w:bookmarkStart w:id="0" w:name="_GoBack"/>
-      <w:bookmarkEnd w:id="0"/>
       <w:r>
         <w:rPr>
           <w:rFonts w:ascii="Times New Roman" w:hAnsi="Times New Roman" w:cs="Times New Roman"/>
@@ -2922,8 +2728,8 @@
 </file>
 
 <file path=word/numbering.xml><?xml version="1.0" encoding="utf-8"?>
-<w:numbering xmlns:wpc="http://schemas.microsoft.com/office/word/2010/wordprocessingCanvas" xmlns:mo="http://schemas.microsoft.com/office/mac/office/2008/main" xmlns:mc="http://schemas.openxmlformats.org/markup-compatibility/2006" xmlns:mv="urn:schemas-microsoft-com:mac:vml" xmlns:o="urn:schemas-microsoft-com:office:office" xmlns:r="http://schemas.openxmlformats.org/officeDocument/2006/relationships" xmlns:m="http://schemas.openxmlformats.org/officeDocument/2006/math" xmlns:v="urn:schemas-microsoft-com:vml" xmlns:wp14="http://schemas.microsoft.com/office/word/2010/wordprocessingDrawing" xmlns:wp="http://schemas.openxmlformats.org/drawingml/2006/wordprocessingDrawing" xmlns:w10="urn:schemas-microsoft-com:office:word" xmlns:w="http://schemas.openxmlformats.org/wordprocessingml/2006/main" xmlns:w14="http://schemas.microsoft.com/office/word/2010/wordml" xmlns:w15="http://schemas.microsoft.com/office/word/2012/wordml" xmlns:wpg="http://schemas.microsoft.com/office/word/2010/wordprocessingGroup" xmlns:wpi="http://schemas.microsoft.com/office/word/2010/wordprocessingInk" xmlns:wne="http://schemas.microsoft.com/office/word/2006/wordml" xmlns:wps="http://schemas.microsoft.com/office/word/2010/wordprocessingShape" mc:Ignorable="w14 w15 wp14">
-  <w:abstractNum w:abstractNumId="0">
+<w:numbering xmlns:wpc="http://schemas.microsoft.com/office/word/2010/wordprocessingCanvas" xmlns:cx="http://schemas.microsoft.com/office/drawing/2014/chartex" xmlns:cx1="http://schemas.microsoft.com/office/drawing/2015/9/8/chartex" xmlns:cx2="http://schemas.microsoft.com/office/drawing/2015/10/21/chartex" xmlns:cx3="http://schemas.microsoft.com/office/drawing/2016/5/9/chartex" xmlns:cx4="http://schemas.microsoft.com/office/drawing/2016/5/10/chartex" xmlns:cx5="http://schemas.microsoft.com/office/drawing/2016/5/11/chartex" xmlns:cx6="http://schemas.microsoft.com/office/drawing/2016/5/12/chartex" xmlns:cx7="http://schemas.microsoft.com/office/drawing/2016/5/13/chartex" xmlns:cx8="http://schemas.microsoft.com/office/drawing/2016/5/14/chartex" xmlns:mc="http://schemas.openxmlformats.org/markup-compatibility/2006" xmlns:aink="http://schemas.microsoft.com/office/drawing/2016/ink" xmlns:am3d="http://schemas.microsoft.com/office/drawing/2017/model3d" xmlns:o="urn:schemas-microsoft-com:office:office" xmlns:r="http://schemas.openxmlformats.org/officeDocument/2006/relationships" xmlns:m="http://schemas.openxmlformats.org/officeDocument/2006/math" xmlns:v="urn:schemas-microsoft-com:vml" xmlns:wp14="http://schemas.microsoft.com/office/word/2010/wordprocessingDrawing" xmlns:wp="http://schemas.openxmlformats.org/drawingml/2006/wordprocessingDrawing" xmlns:w10="urn:schemas-microsoft-com:office:word" xmlns:w="http://schemas.openxmlformats.org/wordprocessingml/2006/main" xmlns:w14="http://schemas.microsoft.com/office/word/2010/wordml" xmlns:w15="http://schemas.microsoft.com/office/word/2012/wordml" xmlns:w16cid="http://schemas.microsoft.com/office/word/2016/wordml/cid" xmlns:w16se="http://schemas.microsoft.com/office/word/2015/wordml/symex" xmlns:wpg="http://schemas.microsoft.com/office/word/2010/wordprocessingGroup" xmlns:wpi="http://schemas.microsoft.com/office/word/2010/wordprocessingInk" xmlns:wne="http://schemas.microsoft.com/office/word/2006/wordml" xmlns:wps="http://schemas.microsoft.com/office/word/2010/wordprocessingShape" mc:Ignorable="w14 w15 w16se w16cid wp14">
+  <w:abstractNum w:abstractNumId="0" w15:restartNumberingAfterBreak="0">
     <w:nsid w:val="0C6955B8"/>
     <w:multiLevelType w:val="hybridMultilevel"/>
     <w:tmpl w:val="53A2E380"/>
@@ -3012,7 +2818,7 @@
       </w:pPr>
     </w:lvl>
   </w:abstractNum>
-  <w:abstractNum w:abstractNumId="1">
+  <w:abstractNum w:abstractNumId="1" w15:restartNumberingAfterBreak="0">
     <w:nsid w:val="3DFF1A6E"/>
     <w:multiLevelType w:val="hybridMultilevel"/>
     <w:tmpl w:val="0D467BCA"/>
@@ -3111,7 +2917,7 @@
 </file>
 
 <file path=word/styles.xml><?xml version="1.0" encoding="utf-8"?>
-<w:styles xmlns:mc="http://schemas.openxmlformats.org/markup-compatibility/2006" xmlns:r="http://schemas.openxmlformats.org/officeDocument/2006/relationships" xmlns:w="http://schemas.openxmlformats.org/wordprocessingml/2006/main" xmlns:w14="http://schemas.microsoft.com/office/word/2010/wordml" xmlns:w15="http://schemas.microsoft.com/office/word/2012/wordml" mc:Ignorable="w14 w15">
+<w:styles xmlns:mc="http://schemas.openxmlformats.org/markup-compatibility/2006" xmlns:r="http://schemas.openxmlformats.org/officeDocument/2006/relationships" xmlns:w="http://schemas.openxmlformats.org/wordprocessingml/2006/main" xmlns:w14="http://schemas.microsoft.com/office/word/2010/wordml" xmlns:w15="http://schemas.microsoft.com/office/word/2012/wordml" xmlns:w16cid="http://schemas.microsoft.com/office/word/2016/wordml/cid" xmlns:w16se="http://schemas.microsoft.com/office/word/2015/wordml/symex" mc:Ignorable="w14 w15 w16se w16cid">
   <w:docDefaults>
     <w:rPrDefault>
       <w:rPr>
@@ -3123,7 +2929,7 @@
     </w:rPrDefault>
     <w:pPrDefault/>
   </w:docDefaults>
-  <w:latentStyles w:defLockedState="0" w:defUIPriority="99" w:defSemiHidden="0" w:defUnhideWhenUsed="0" w:defQFormat="0" w:count="382">
+  <w:latentStyles w:defLockedState="0" w:defUIPriority="99" w:defSemiHidden="0" w:defUnhideWhenUsed="0" w:defQFormat="0" w:count="375">
     <w:lsdException w:name="Normal" w:uiPriority="0" w:qFormat="1"/>
     <w:lsdException w:name="heading 1" w:uiPriority="9" w:qFormat="1"/>
     <w:lsdException w:name="heading 2" w:semiHidden="1" w:uiPriority="9" w:unhideWhenUsed="1" w:qFormat="1"/>
@@ -3540,8 +3346,8 @@
       <w:u w:val="single"/>
     </w:rPr>
   </w:style>
-  <w:style w:type="character" w:customStyle="1" w:styleId="UnresolvedMention">
-    <w:name w:val="Unresolved Mention"/>
+  <w:style w:type="character" w:customStyle="1" w:styleId="UnresolvedMention1">
+    <w:name w:val="Unresolved Mention1"/>
     <w:basedOn w:val="DefaultParagraphFont"/>
     <w:uiPriority w:val="99"/>
     <w:rsid w:val="0017235A"/>

</xml_diff>